<commit_message>
Modificación documento parte REST
</commit_message>
<xml_diff>
--- a/docs/gisi-tfg-csoler-memoria-curso-2022 (vLimpio).docx
+++ b/docs/gisi-tfg-csoler-memoria-curso-2022 (vLimpio).docx
@@ -10032,7 +10032,13 @@
         <w:ind w:left="1134"/>
       </w:pPr>
       <w:r>
-        <w:t>Nombre: Nombre completo, incluyendo el segundo nombre en caso de que existiera.</w:t>
+        <w:rPr>
+          <w:u w:val="single"/>
+        </w:rPr>
+        <w:t>Nombre</w:t>
+      </w:r>
+      <w:r>
+        <w:t>: Nombre completo, incluyendo el segundo nombre en caso de que existiera.</w:t>
       </w:r>
     </w:p>
     <w:p>
@@ -10045,7 +10051,13 @@
         <w:ind w:left="1134"/>
       </w:pPr>
       <w:r>
-        <w:t>Apellido:</w:t>
+        <w:rPr>
+          <w:u w:val="single"/>
+        </w:rPr>
+        <w:t>Apellido</w:t>
+      </w:r>
+      <w:r>
+        <w:t>:</w:t>
       </w:r>
       <w:r>
         <w:t xml:space="preserve"> </w:t>
@@ -10064,7 +10076,13 @@
         <w:ind w:left="1134"/>
       </w:pPr>
       <w:r>
-        <w:t>Correo electrónico:</w:t>
+        <w:rPr>
+          <w:u w:val="single"/>
+        </w:rPr>
+        <w:t>Correo electrónico</w:t>
+      </w:r>
+      <w:r>
+        <w:t>:</w:t>
       </w:r>
       <w:r>
         <w:t xml:space="preserve"> </w:t>
@@ -10083,7 +10101,13 @@
         <w:ind w:left="1134"/>
       </w:pPr>
       <w:r>
-        <w:t>Número de teléfono: Número de teléfono de contacto del alumno</w:t>
+        <w:rPr>
+          <w:u w:val="single"/>
+        </w:rPr>
+        <w:t>Número de teléfono</w:t>
+      </w:r>
+      <w:r>
+        <w:t>: Número de teléfono de contacto del alumno</w:t>
       </w:r>
     </w:p>
     <w:p>
@@ -10096,7 +10120,13 @@
         <w:ind w:left="1134"/>
       </w:pPr>
       <w:r>
-        <w:t xml:space="preserve">Nombre de usuario: Nombre de usuario para identificar al alumno. </w:t>
+        <w:rPr>
+          <w:u w:val="single"/>
+        </w:rPr>
+        <w:t>Nombre de usuario</w:t>
+      </w:r>
+      <w:r>
+        <w:t xml:space="preserve">: Nombre de usuario para identificar al alumno. </w:t>
       </w:r>
     </w:p>
     <w:p>
@@ -10109,7 +10139,13 @@
         <w:ind w:left="1134"/>
       </w:pPr>
       <w:r>
-        <w:t>Contraseña: Contraseña para verificar al alumno.</w:t>
+        <w:rPr>
+          <w:u w:val="single"/>
+        </w:rPr>
+        <w:t>Contraseña</w:t>
+      </w:r>
+      <w:r>
+        <w:t>: Contraseña para verificar al alumno.</w:t>
       </w:r>
     </w:p>
     <w:p>
@@ -10154,7 +10190,13 @@
         <w:ind w:left="1134"/>
       </w:pPr>
       <w:r>
-        <w:t>Nombre de la empresa: Nombre completo de la empresa.</w:t>
+        <w:rPr>
+          <w:u w:val="single"/>
+        </w:rPr>
+        <w:t>Nombre de la empresa</w:t>
+      </w:r>
+      <w:r>
+        <w:t>: Nombre completo de la empresa.</w:t>
       </w:r>
     </w:p>
     <w:p>
@@ -10167,7 +10209,13 @@
         <w:ind w:left="1134"/>
       </w:pPr>
       <w:r>
-        <w:t>Correo electrónico:</w:t>
+        <w:rPr>
+          <w:u w:val="single"/>
+        </w:rPr>
+        <w:t>Correo electrónico</w:t>
+      </w:r>
+      <w:r>
+        <w:t>:</w:t>
       </w:r>
       <w:r>
         <w:t xml:space="preserve"> </w:t>
@@ -10186,8 +10234,14 @@
         <w:ind w:left="1134"/>
       </w:pPr>
       <w:r>
+        <w:rPr>
+          <w:u w:val="single"/>
+        </w:rPr>
         <w:lastRenderedPageBreak/>
-        <w:t>Número de teléfono: Número de teléfono de contacto de la empresa.</w:t>
+        <w:t>Número de teléfono</w:t>
+      </w:r>
+      <w:r>
+        <w:t>: Número de teléfono de contacto de la empresa.</w:t>
       </w:r>
     </w:p>
     <w:p>
@@ -10200,7 +10254,13 @@
         <w:ind w:left="1134"/>
       </w:pPr>
       <w:r>
-        <w:t>Nombre de usuario: Nombre de usuario para identificar a la empresa.</w:t>
+        <w:rPr>
+          <w:u w:val="single"/>
+        </w:rPr>
+        <w:t>Nombre de usuario</w:t>
+      </w:r>
+      <w:r>
+        <w:t>: Nombre de usuario para identificar a la empresa.</w:t>
       </w:r>
     </w:p>
     <w:p>
@@ -10213,7 +10273,13 @@
         <w:ind w:left="1134"/>
       </w:pPr>
       <w:r>
-        <w:t>Contraseña: Contraseña para verificar a la empresa.</w:t>
+        <w:rPr>
+          <w:u w:val="single"/>
+        </w:rPr>
+        <w:t>Contraseña</w:t>
+      </w:r>
+      <w:r>
+        <w:t>: Contraseña para verificar a la empresa.</w:t>
       </w:r>
     </w:p>
     <w:p>
@@ -10258,7 +10324,13 @@
         <w:ind w:left="1134"/>
       </w:pPr>
       <w:r>
-        <w:t>Nombre de usuario: Nombre de usuario para identificar al administrador.</w:t>
+        <w:rPr>
+          <w:u w:val="single"/>
+        </w:rPr>
+        <w:t>Nombre de usuario</w:t>
+      </w:r>
+      <w:r>
+        <w:t>: Nombre de usuario para identificar al administrador.</w:t>
       </w:r>
     </w:p>
     <w:p>
@@ -10271,7 +10343,13 @@
         <w:ind w:left="1134"/>
       </w:pPr>
       <w:r>
-        <w:t>Contraseña: Contraseña para verificar al administrador.</w:t>
+        <w:rPr>
+          <w:u w:val="single"/>
+        </w:rPr>
+        <w:t>Contraseña</w:t>
+      </w:r>
+      <w:r>
+        <w:t>: Contraseña para verificar al administrador.</w:t>
       </w:r>
     </w:p>
     <w:p>
@@ -10310,7 +10388,13 @@
         <w:ind w:left="1134"/>
       </w:pPr>
       <w:r>
-        <w:t>Nombre de la empresa: Nombre de la empresa que realiza la oferta.</w:t>
+        <w:rPr>
+          <w:u w:val="single"/>
+        </w:rPr>
+        <w:t>Nombre de la empresa</w:t>
+      </w:r>
+      <w:r>
+        <w:t>: Nombre de la empresa que realiza la oferta.</w:t>
       </w:r>
     </w:p>
     <w:p>
@@ -10323,23 +10407,10 @@
         <w:ind w:left="1134"/>
       </w:pPr>
       <w:r>
-        <w:t xml:space="preserve">Título de la oferta: Titulo y descripción de la oferta, </w:t>
-      </w:r>
-      <w:proofErr w:type="spellStart"/>
-      <w:r>
-        <w:t>ej</w:t>
-      </w:r>
-      <w:proofErr w:type="spellEnd"/>
-      <w:r>
-        <w:t xml:space="preserve">: Analista Jr. data </w:t>
-      </w:r>
-      <w:proofErr w:type="spellStart"/>
-      <w:r>
-        <w:t>science</w:t>
-      </w:r>
-      <w:proofErr w:type="spellEnd"/>
-      <w:r>
-        <w:t>.</w:t>
+        <w:rPr>
+          <w:u w:val="single"/>
+        </w:rPr>
+        <w:t>URL empresa</w:t>
       </w:r>
     </w:p>
     <w:p>
@@ -10352,7 +10423,29 @@
         <w:ind w:left="1134"/>
       </w:pPr>
       <w:r>
-        <w:t>Alumno: alumno asociado a esa oferta de trabajo (en el caso de que la oferta esté asignada a un alumno).</w:t>
+        <w:rPr>
+          <w:u w:val="single"/>
+        </w:rPr>
+        <w:t>Título de la oferta</w:t>
+      </w:r>
+      <w:r>
+        <w:t xml:space="preserve">: Titulo y descripción de la oferta, </w:t>
+      </w:r>
+      <w:proofErr w:type="spellStart"/>
+      <w:r>
+        <w:t>ej</w:t>
+      </w:r>
+      <w:proofErr w:type="spellEnd"/>
+      <w:r>
+        <w:t xml:space="preserve">: Analista Jr. data </w:t>
+      </w:r>
+      <w:proofErr w:type="spellStart"/>
+      <w:r>
+        <w:t>science</w:t>
+      </w:r>
+      <w:proofErr w:type="spellEnd"/>
+      <w:r>
+        <w:t>.</w:t>
       </w:r>
     </w:p>
     <w:p>
@@ -10365,7 +10458,13 @@
         <w:ind w:left="1134"/>
       </w:pPr>
       <w:r>
-        <w:t>Ciudad: Ciudad donde se realizará el trabajo.</w:t>
+        <w:rPr>
+          <w:u w:val="single"/>
+        </w:rPr>
+        <w:t>Alumno</w:t>
+      </w:r>
+      <w:r>
+        <w:t>: alumno asociado a esa oferta de trabajo (en el caso de que la oferta esté asignada a un alumno).</w:t>
       </w:r>
     </w:p>
     <w:p>
@@ -10378,21 +10477,16 @@
         <w:ind w:left="1134"/>
       </w:pPr>
       <w:r>
-        <w:t>Grado: Grado requerido para</w:t>
-      </w:r>
-      <w:r>
-        <w:t xml:space="preserve"> </w:t>
-      </w:r>
-      <w:r>
-        <w:t xml:space="preserve">optar por la oferta de trabajo. Los grados disponibles son: Ingeniería Informática, Ingeniería Industrial, Ingeniería de Telecomunicaciones, Data </w:t>
-      </w:r>
-      <w:proofErr w:type="spellStart"/>
-      <w:r>
-        <w:t>scientist</w:t>
-      </w:r>
-      <w:proofErr w:type="spellEnd"/>
-      <w:r>
-        <w:t>, Matemáticas, Física, ADE, Derecho, Marketing y Sociología.</w:t>
+        <w:rPr>
+          <w:u w:val="single"/>
+        </w:rPr>
+        <w:t xml:space="preserve">URL </w:t>
+      </w:r>
+      <w:r>
+        <w:rPr>
+          <w:u w:val="single"/>
+        </w:rPr>
+        <w:t>alumno</w:t>
       </w:r>
     </w:p>
     <w:p>
@@ -10405,7 +10499,13 @@
         <w:ind w:left="1134"/>
       </w:pPr>
       <w:r>
-        <w:t>Nota media: Nota media mínima para optar por la oferta de trabajo.</w:t>
+        <w:rPr>
+          <w:u w:val="single"/>
+        </w:rPr>
+        <w:t>Ciudad</w:t>
+      </w:r>
+      <w:r>
+        <w:t>: Ciudad donde se realizará el trabajo.</w:t>
       </w:r>
     </w:p>
     <w:p>
@@ -10418,8 +10518,27 @@
         <w:ind w:left="1134"/>
       </w:pPr>
       <w:r>
-        <w:lastRenderedPageBreak/>
-        <w:t>Nivel de inglés: Nivel de inglés necesario para poder optar a la oferta de trabajo. Los niveles son los siguientes: No aplica, Nivel Básico, Nivel medio y Nivel avanzado.</w:t>
+        <w:rPr>
+          <w:u w:val="single"/>
+        </w:rPr>
+        <w:t>Grado</w:t>
+      </w:r>
+      <w:r>
+        <w:t>: Grado requerido para</w:t>
+      </w:r>
+      <w:r>
+        <w:t xml:space="preserve"> </w:t>
+      </w:r>
+      <w:r>
+        <w:t xml:space="preserve">optar por la oferta de trabajo. Los grados disponibles son: Ingeniería Informática, Ingeniería Industrial, Ingeniería de Telecomunicaciones, Data </w:t>
+      </w:r>
+      <w:proofErr w:type="spellStart"/>
+      <w:r>
+        <w:t>scientist</w:t>
+      </w:r>
+      <w:proofErr w:type="spellEnd"/>
+      <w:r>
+        <w:t>, Matemáticas, Física, ADE, Derecho, Marketing y Sociología.</w:t>
       </w:r>
     </w:p>
     <w:p>
@@ -10432,13 +10551,14 @@
         <w:ind w:left="1134"/>
       </w:pPr>
       <w:r>
-        <w:t>Nivel de alemán:</w:t>
-      </w:r>
-      <w:r>
-        <w:t xml:space="preserve"> </w:t>
-      </w:r>
-      <w:r>
-        <w:t>Nivel de alemán necesario para poder optar a la oferta de trabajo. Los niveles son los siguientes: No aplica, Nivel Básico, Nivel medio y Nivel avanzado.</w:t>
+        <w:rPr>
+          <w:u w:val="single"/>
+        </w:rPr>
+        <w:lastRenderedPageBreak/>
+        <w:t>Nota media</w:t>
+      </w:r>
+      <w:r>
+        <w:t>: Nota media mínima para optar por la oferta de trabajo.</w:t>
       </w:r>
     </w:p>
     <w:p>
@@ -10451,13 +10571,140 @@
         <w:ind w:left="1134"/>
       </w:pPr>
       <w:r>
-        <w:t>Nivel de francés:</w:t>
+        <w:rPr>
+          <w:u w:val="single"/>
+        </w:rPr>
+        <w:t>Niveles</w:t>
+      </w:r>
+      <w:r>
+        <w:t xml:space="preserve">: </w:t>
+      </w:r>
+      <w:r>
+        <w:t>Las ofertas requieren ciertos niveles de idiomas</w:t>
+      </w:r>
+      <w:r>
+        <w:t xml:space="preserve">, de </w:t>
+      </w:r>
+      <w:proofErr w:type="spellStart"/>
+      <w:r>
+        <w:t>soft-skills</w:t>
+      </w:r>
+      <w:proofErr w:type="spellEnd"/>
+      <w:r>
+        <w:t>,</w:t>
+      </w:r>
+      <w:r>
+        <w:t xml:space="preserve"> de competencias</w:t>
+      </w:r>
+      <w:r>
+        <w:t xml:space="preserve"> y lenguajes de programación</w:t>
+      </w:r>
+      <w:r>
+        <w:t xml:space="preserve">, cuyo valor asignado es: </w:t>
+      </w:r>
+      <w:r>
+        <w:t>no aplica, nivel básico, nivel medio y nivel avanzado. Los niveles necesarios por cada oferta son:</w:t>
       </w:r>
       <w:r>
         <w:t xml:space="preserve"> </w:t>
       </w:r>
-      <w:r>
-        <w:t>Nivel de francés necesario para poder optar a la oferta de trabajo. Los niveles son los siguientes: No aplica, Nivel Básico, Nivel medio y Nivel avanzado.</w:t>
+    </w:p>
+    <w:p>
+      <w:pPr>
+        <w:pStyle w:val="Prrafodelista"/>
+        <w:numPr>
+          <w:ilvl w:val="2"/>
+          <w:numId w:val="34"/>
+        </w:numPr>
+        <w:ind w:left="1701"/>
+      </w:pPr>
+      <w:r>
+        <w:t>Idiomas: inglés, alemán y francés.</w:t>
+      </w:r>
+    </w:p>
+    <w:p>
+      <w:pPr>
+        <w:pStyle w:val="Prrafodelista"/>
+        <w:numPr>
+          <w:ilvl w:val="2"/>
+          <w:numId w:val="34"/>
+        </w:numPr>
+        <w:ind w:left="1701"/>
+      </w:pPr>
+      <w:proofErr w:type="spellStart"/>
+      <w:r>
+        <w:t>Soft</w:t>
+      </w:r>
+      <w:r>
+        <w:t>-Skills</w:t>
+      </w:r>
+      <w:proofErr w:type="spellEnd"/>
+      <w:r>
+        <w:t>:</w:t>
+      </w:r>
+      <w:r>
+        <w:t xml:space="preserve"> </w:t>
+      </w:r>
+      <w:r>
+        <w:t>trabajo en equipo</w:t>
+      </w:r>
+      <w:r>
+        <w:t xml:space="preserve"> y</w:t>
+      </w:r>
+      <w:r>
+        <w:t xml:space="preserve"> comunicación</w:t>
+      </w:r>
+      <w:r>
+        <w:t>.</w:t>
+      </w:r>
+    </w:p>
+    <w:p>
+      <w:pPr>
+        <w:pStyle w:val="Prrafodelista"/>
+        <w:numPr>
+          <w:ilvl w:val="2"/>
+          <w:numId w:val="34"/>
+        </w:numPr>
+        <w:ind w:left="1701"/>
+      </w:pPr>
+      <w:r>
+        <w:t>Competencias: matemáticas, estadística, gestión de proyectos,</w:t>
+      </w:r>
+      <w:r>
+        <w:t xml:space="preserve"> </w:t>
+      </w:r>
+      <w:r>
+        <w:t>sostenibilidad</w:t>
+      </w:r>
+      <w:r>
+        <w:t xml:space="preserve"> y</w:t>
+      </w:r>
+      <w:r>
+        <w:t xml:space="preserve"> </w:t>
+      </w:r>
+      <w:proofErr w:type="spellStart"/>
+      <w:r>
+        <w:t>big</w:t>
+      </w:r>
+      <w:proofErr w:type="spellEnd"/>
+      <w:r>
+        <w:t xml:space="preserve"> data.</w:t>
+      </w:r>
+    </w:p>
+    <w:p>
+      <w:pPr>
+        <w:pStyle w:val="Prrafodelista"/>
+        <w:numPr>
+          <w:ilvl w:val="2"/>
+          <w:numId w:val="34"/>
+        </w:numPr>
+        <w:ind w:left="1701"/>
+      </w:pPr>
+      <w:r>
+        <w:t xml:space="preserve">Programación: </w:t>
+      </w:r>
+      <w:r>
+        <w:t>nivel de programación en general.</w:t>
       </w:r>
     </w:p>
     <w:p>
@@ -10470,7 +10717,51 @@
         <w:ind w:left="1134"/>
       </w:pPr>
       <w:r>
-        <w:t>Nivel de trabajo en equipo: Nivel de trabajo en equipo necesario para poder optar a la oferta de trabajo. Los niveles son los siguientes: No aplica, Nivel Básico, Nivel medio y Nivel avanzado.</w:t>
+        <w:rPr>
+          <w:u w:val="single"/>
+        </w:rPr>
+        <w:t>Asignada</w:t>
+      </w:r>
+      <w:r>
+        <w:t>: Indica si la oferta está asignada o no.</w:t>
+      </w:r>
+    </w:p>
+    <w:p>
+      <w:pPr>
+        <w:pStyle w:val="Prrafodelista"/>
+        <w:numPr>
+          <w:ilvl w:val="0"/>
+          <w:numId w:val="34"/>
+        </w:numPr>
+        <w:ind w:left="567"/>
+      </w:pPr>
+      <w:r>
+        <w:t>Ofertas:</w:t>
+      </w:r>
+      <w:r>
+        <w:t xml:space="preserve"> </w:t>
+      </w:r>
+      <w:r>
+        <w:t>Permite listar todas las ofertas y también permite registrar una nueva oferta.</w:t>
+      </w:r>
+    </w:p>
+    <w:p>
+      <w:pPr>
+        <w:pStyle w:val="Prrafodelista"/>
+        <w:numPr>
+          <w:ilvl w:val="0"/>
+          <w:numId w:val="34"/>
+        </w:numPr>
+        <w:ind w:left="567"/>
+      </w:pPr>
+      <w:r>
+        <w:t>CV: El recurso CV representa los C</w:t>
+      </w:r>
+      <w:r>
+        <w:t>urriculum</w:t>
+      </w:r>
+      <w:r>
+        <w:t xml:space="preserve"> Vitae creados por cada alumno, dicho CV se crea por el propio alumno y también puede ser modificado. Los atributos del CV son:</w:t>
       </w:r>
     </w:p>
     <w:p>
@@ -10483,7 +10774,13 @@
         <w:ind w:left="1134"/>
       </w:pPr>
       <w:r>
-        <w:t>Nivel de comunicación: Nivel de comunicación necesario para poder optar a la oferta de trabajo. Los niveles son los siguientes: No aplica, Nivel Básico, Nivel medio y Nivel avanzado.</w:t>
+        <w:rPr>
+          <w:u w:val="single"/>
+        </w:rPr>
+        <w:t>Alumno</w:t>
+      </w:r>
+      <w:r>
+        <w:t>: Alumno asociado al CV.</w:t>
       </w:r>
     </w:p>
     <w:p>
@@ -10496,7 +10793,10 @@
         <w:ind w:left="1134"/>
       </w:pPr>
       <w:r>
-        <w:t>Nivel de matemáticas: Nivel de matemáticas necesario para poder optar a la oferta de trabajo. Los niveles son los siguientes: No aplica, Nivel Básico, Nivel medio y Nivel avanzado.</w:t>
+        <w:rPr>
+          <w:u w:val="single"/>
+        </w:rPr>
+        <w:t>URL alumno</w:t>
       </w:r>
     </w:p>
     <w:p>
@@ -10509,13 +10809,21 @@
         <w:ind w:left="1134"/>
       </w:pPr>
       <w:r>
-        <w:t>Nivel de estadística:</w:t>
-      </w:r>
-      <w:r>
-        <w:t xml:space="preserve"> </w:t>
-      </w:r>
-      <w:r>
-        <w:t>Nivel de estadística necesario para poder optar a la oferta de trabajo. Los niveles son los siguientes: No aplica, Nivel Básico, Nivel medio y Nivel avanzado.</w:t>
+        <w:rPr>
+          <w:u w:val="single"/>
+        </w:rPr>
+        <w:t>Grado</w:t>
+      </w:r>
+      <w:r>
+        <w:t xml:space="preserve">: Grado cursado/estudiado por el alumno. Los grados disponibles son: Ingeniería Informática, Ingeniería Industrial, Ingeniería de Telecomunicaciones, Data </w:t>
+      </w:r>
+      <w:proofErr w:type="spellStart"/>
+      <w:r>
+        <w:t>scientist</w:t>
+      </w:r>
+      <w:proofErr w:type="spellEnd"/>
+      <w:r>
+        <w:t>, Matemáticas, Física, ADE, Derecho, Marketing y Sociología.</w:t>
       </w:r>
     </w:p>
     <w:p>
@@ -10528,7 +10836,13 @@
         <w:ind w:left="1134"/>
       </w:pPr>
       <w:r>
-        <w:t>Nivel de gestión de proyectos: Nivel de gestión de proyectos necesario para poder optar a la oferta de trabajo. Los niveles son los siguientes: No aplica, Nivel Básico, Nivel medio y Nivel avanzado.</w:t>
+        <w:rPr>
+          <w:u w:val="single"/>
+        </w:rPr>
+        <w:t>Nota media</w:t>
+      </w:r>
+      <w:r>
+        <w:t>: Nota media obtenida por el alumno en sus estudios.</w:t>
       </w:r>
     </w:p>
     <w:p>
@@ -10541,686 +10855,168 @@
         <w:ind w:left="1134"/>
       </w:pPr>
       <w:r>
-        <w:t>Nivel de sostenibilidad: Nivel de sostenibilidad necesario para poder optar a la oferta de trabajo. Los niveles son los siguientes: No aplica, Nivel Básico, Nivel medio y Nivel avanzado.</w:t>
+        <w:rPr>
+          <w:u w:val="single"/>
+        </w:rPr>
+        <w:t>Niveles</w:t>
+      </w:r>
+      <w:r>
+        <w:t xml:space="preserve">: </w:t>
+      </w:r>
+      <w:r>
+        <w:t>EL CV</w:t>
+      </w:r>
+      <w:r>
+        <w:t xml:space="preserve"> requiere ciertos niveles de idiomas, de </w:t>
+      </w:r>
+      <w:proofErr w:type="spellStart"/>
+      <w:r>
+        <w:t>soft-skills</w:t>
+      </w:r>
+      <w:proofErr w:type="spellEnd"/>
+      <w:r>
+        <w:t xml:space="preserve">, de competencias y lenguajes de programación, cuyo valor asignado es: no aplica, nivel básico, nivel medio y nivel avanzado. Los niveles necesarios por cada </w:t>
+      </w:r>
+      <w:r>
+        <w:t>CV</w:t>
+      </w:r>
+      <w:r>
+        <w:t xml:space="preserve"> son: </w:t>
       </w:r>
     </w:p>
     <w:p>
       <w:pPr>
         <w:pStyle w:val="Prrafodelista"/>
         <w:numPr>
-          <w:ilvl w:val="1"/>
+          <w:ilvl w:val="2"/>
           <w:numId w:val="34"/>
         </w:numPr>
-        <w:ind w:left="1134"/>
-      </w:pPr>
-      <w:r>
-        <w:t>Nivel de Big Data: Nivel de Big Data necesario para poder optar a la oferta de trabajo. Los niveles son los siguientes: No aplica, Nivel Básico, Nivel medio y Nivel avanzado.</w:t>
+        <w:ind w:left="1701"/>
+      </w:pPr>
+      <w:r>
+        <w:t>Idiomas: inglés, alemán y francés.</w:t>
       </w:r>
     </w:p>
     <w:p>
       <w:pPr>
         <w:pStyle w:val="Prrafodelista"/>
         <w:numPr>
-          <w:ilvl w:val="1"/>
+          <w:ilvl w:val="2"/>
           <w:numId w:val="34"/>
         </w:numPr>
-        <w:ind w:left="1134"/>
-      </w:pPr>
+        <w:ind w:left="1701"/>
+      </w:pPr>
+      <w:proofErr w:type="spellStart"/>
       <w:r>
         <w:lastRenderedPageBreak/>
-        <w:t>Nivel de programación: Nivel de programación necesario para poder optar a la oferta de trabajo. Los niveles son los siguientes: No aplica, Nivel Básico, Nivel medio y Nivel avanzado.</w:t>
+        <w:t>Soft-Skills</w:t>
+      </w:r>
+      <w:proofErr w:type="spellEnd"/>
+      <w:r>
+        <w:t xml:space="preserve">: capacidad analítica, trabajo en equipo, comunicación, pensamiento crítico, innovación, liderazgo, toma de decisiones y </w:t>
+      </w:r>
+      <w:r>
+        <w:t>re</w:t>
+      </w:r>
+      <w:r>
+        <w:t>solución a problemas.</w:t>
       </w:r>
     </w:p>
     <w:p>
       <w:pPr>
         <w:pStyle w:val="Prrafodelista"/>
         <w:numPr>
-          <w:ilvl w:val="1"/>
+          <w:ilvl w:val="2"/>
           <w:numId w:val="34"/>
         </w:numPr>
-        <w:ind w:left="1134"/>
-      </w:pPr>
-      <w:r>
-        <w:t>Asignada: Indica si la oferta está asignada o no.</w:t>
+        <w:ind w:left="1701"/>
+      </w:pPr>
+      <w:r>
+        <w:t>Competencias: marketing,</w:t>
+      </w:r>
+      <w:r>
+        <w:t xml:space="preserve"> </w:t>
+      </w:r>
+      <w:r>
+        <w:t>e-</w:t>
+      </w:r>
+      <w:proofErr w:type="spellStart"/>
+      <w:r>
+        <w:t>commerce</w:t>
+      </w:r>
+      <w:proofErr w:type="spellEnd"/>
+      <w:r>
+        <w:t xml:space="preserve">, diseño </w:t>
+      </w:r>
+      <w:r>
+        <w:t>gráfico</w:t>
+      </w:r>
+      <w:r>
+        <w:t xml:space="preserve">, matemáticas, estadística, gestión de proyectos, redes sociales, sostenibilidad, inteligencia artificial, </w:t>
+      </w:r>
+      <w:proofErr w:type="spellStart"/>
+      <w:r>
+        <w:t>big</w:t>
+      </w:r>
+      <w:proofErr w:type="spellEnd"/>
+      <w:r>
+        <w:t xml:space="preserve"> data, machine </w:t>
+      </w:r>
+      <w:proofErr w:type="spellStart"/>
+      <w:r>
+        <w:t>learning</w:t>
+      </w:r>
+      <w:proofErr w:type="spellEnd"/>
+      <w:r>
+        <w:t xml:space="preserve">, análisis de datos, bases de datos, </w:t>
+      </w:r>
+      <w:proofErr w:type="spellStart"/>
+      <w:r>
+        <w:t>cloud</w:t>
+      </w:r>
+      <w:proofErr w:type="spellEnd"/>
+      <w:r>
+        <w:t xml:space="preserve">, </w:t>
+      </w:r>
+      <w:proofErr w:type="spellStart"/>
+      <w:r>
+        <w:t>IoT</w:t>
+      </w:r>
+      <w:proofErr w:type="spellEnd"/>
+      <w:r>
+        <w:t>, redes, sistemas operativos, desarrollo web y diseño web.</w:t>
       </w:r>
     </w:p>
     <w:p>
       <w:pPr>
         <w:pStyle w:val="Prrafodelista"/>
         <w:numPr>
-          <w:ilvl w:val="0"/>
+          <w:ilvl w:val="2"/>
           <w:numId w:val="34"/>
         </w:numPr>
-        <w:ind w:left="567"/>
-      </w:pPr>
-      <w:r>
-        <w:t>Ofertas:</w:t>
-      </w:r>
-      <w:r>
-        <w:t xml:space="preserve"> </w:t>
-      </w:r>
-      <w:r>
-        <w:t>Permite listar todas las ofertas y también permite registrar una nueva oferta.</w:t>
-      </w:r>
-    </w:p>
-    <w:p>
-      <w:pPr>
-        <w:pStyle w:val="Prrafodelista"/>
-        <w:numPr>
-          <w:ilvl w:val="0"/>
-          <w:numId w:val="34"/>
-        </w:numPr>
-        <w:ind w:left="567"/>
-      </w:pPr>
-      <w:r>
-        <w:t>CV: El recurso CV representa los C</w:t>
-      </w:r>
-      <w:r>
-        <w:t>urriculum</w:t>
-      </w:r>
-      <w:r>
-        <w:t xml:space="preserve"> Vitae creados por cada alumno, dicho CV se crea por el propio alumno y también puede ser modificado. Los atributos del CV son:</w:t>
-      </w:r>
-    </w:p>
-    <w:p>
-      <w:pPr>
-        <w:pStyle w:val="Prrafodelista"/>
-        <w:numPr>
-          <w:ilvl w:val="1"/>
-          <w:numId w:val="34"/>
-        </w:numPr>
-        <w:ind w:left="1134"/>
-      </w:pPr>
-      <w:r>
-        <w:t>Alumno: Alumno asociado al CV.</w:t>
-      </w:r>
-    </w:p>
-    <w:p>
-      <w:pPr>
-        <w:pStyle w:val="Prrafodelista"/>
-        <w:numPr>
-          <w:ilvl w:val="1"/>
-          <w:numId w:val="34"/>
-        </w:numPr>
-        <w:ind w:left="1134"/>
-      </w:pPr>
-      <w:r>
-        <w:t xml:space="preserve">Grado: Grado cursado/estudiado por el alumno. Los grados disponibles son: Ingeniería Informática, Ingeniería Industrial, Ingeniería de Telecomunicaciones, Data </w:t>
+        <w:ind w:left="1701"/>
+      </w:pPr>
+      <w:r>
+        <w:t>Lenguajes Programación: R, Java, Pascal y Python.</w:t>
+      </w:r>
+    </w:p>
+    <w:p>
+      <w:pPr>
+        <w:pStyle w:val="Ttulo4"/>
+      </w:pPr>
+      <w:r>
+        <w:t xml:space="preserve">Patrones de las </w:t>
       </w:r>
       <w:proofErr w:type="spellStart"/>
       <w:r>
-        <w:t>scientist</w:t>
+        <w:t>URIs</w:t>
       </w:r>
       <w:proofErr w:type="spellEnd"/>
-      <w:r>
-        <w:t>, Matemáticas, Física, ADE, Derecho, Marketing y Sociología.</w:t>
-      </w:r>
-    </w:p>
-    <w:p>
-      <w:pPr>
-        <w:pStyle w:val="Prrafodelista"/>
-        <w:numPr>
-          <w:ilvl w:val="1"/>
-          <w:numId w:val="34"/>
-        </w:numPr>
-        <w:ind w:left="1134"/>
-      </w:pPr>
-      <w:r>
-        <w:t>Nota media: Nota media obtenida por el alumno en sus estudios.</w:t>
-      </w:r>
-    </w:p>
-    <w:p>
-      <w:pPr>
-        <w:pStyle w:val="Prrafodelista"/>
-        <w:numPr>
-          <w:ilvl w:val="1"/>
-          <w:numId w:val="34"/>
-        </w:numPr>
-        <w:ind w:left="1134"/>
-      </w:pPr>
-      <w:r>
-        <w:t>Nivel de inglés: Nivel de inglés que tiene el alumno. Los niveles son los siguientes: No aplica, Nivel Básico, Nivel medio y Nivel avanzado.</w:t>
-      </w:r>
-    </w:p>
-    <w:p>
-      <w:pPr>
-        <w:pStyle w:val="Prrafodelista"/>
-        <w:numPr>
-          <w:ilvl w:val="1"/>
-          <w:numId w:val="34"/>
-        </w:numPr>
-        <w:ind w:left="1134"/>
-      </w:pPr>
-      <w:r>
-        <w:t>Nivel de alemán:</w:t>
-      </w:r>
-      <w:r>
-        <w:t xml:space="preserve"> </w:t>
-      </w:r>
-      <w:r>
-        <w:t>Nivel de alemán que tiene el alumno. Los niveles son los siguientes: No aplica, Nivel Básico, Nivel medio y Nivel avanzado.</w:t>
-      </w:r>
-    </w:p>
-    <w:p>
-      <w:pPr>
-        <w:pStyle w:val="Prrafodelista"/>
-        <w:numPr>
-          <w:ilvl w:val="1"/>
-          <w:numId w:val="34"/>
-        </w:numPr>
-        <w:ind w:left="1134"/>
-      </w:pPr>
-      <w:r>
-        <w:t>Nivel de francés:</w:t>
-      </w:r>
-      <w:r>
-        <w:t xml:space="preserve"> </w:t>
-      </w:r>
-      <w:r>
-        <w:t>Nivel de francés que tiene el alumno. Los niveles son los siguientes: No aplica, Nivel Básico, Nivel medio y Nivel avanzado.</w:t>
-      </w:r>
-    </w:p>
-    <w:p>
-      <w:pPr>
-        <w:pStyle w:val="Prrafodelista"/>
-        <w:numPr>
-          <w:ilvl w:val="1"/>
-          <w:numId w:val="34"/>
-        </w:numPr>
-        <w:ind w:left="1134"/>
-      </w:pPr>
-      <w:r>
-        <w:t>Nivel de capacidad analítica:</w:t>
-      </w:r>
-      <w:r>
-        <w:t xml:space="preserve"> </w:t>
-      </w:r>
-      <w:r>
-        <w:t xml:space="preserve">Nivel de capacidad </w:t>
-      </w:r>
-      <w:proofErr w:type="spellStart"/>
-      <w:r>
-        <w:t>analitica</w:t>
-      </w:r>
-      <w:proofErr w:type="spellEnd"/>
-      <w:r>
-        <w:t xml:space="preserve"> que tiene el alumno. Los niveles son los siguientes: No aplica, Nivel Básico, Nivel medio y Nivel avanzado.</w:t>
-      </w:r>
-    </w:p>
-    <w:p>
-      <w:pPr>
-        <w:pStyle w:val="Prrafodelista"/>
-        <w:numPr>
-          <w:ilvl w:val="1"/>
-          <w:numId w:val="34"/>
-        </w:numPr>
-        <w:ind w:left="1134"/>
-      </w:pPr>
-      <w:r>
-        <w:t xml:space="preserve">Nivel de trabajo en equipo: </w:t>
-      </w:r>
-      <w:r>
-        <w:t xml:space="preserve"> </w:t>
-      </w:r>
-      <w:r>
-        <w:t>Nivel de trabajo en equipo que tiene el alumno. Los niveles son los siguientes: No aplica, Nivel Básico, Nivel medio y Nivel avanzado.</w:t>
-      </w:r>
-    </w:p>
-    <w:p>
-      <w:pPr>
-        <w:pStyle w:val="Prrafodelista"/>
-        <w:numPr>
-          <w:ilvl w:val="1"/>
-          <w:numId w:val="34"/>
-        </w:numPr>
-        <w:ind w:left="1134"/>
-      </w:pPr>
-      <w:r>
-        <w:lastRenderedPageBreak/>
-        <w:t>Nivel de comunicación:</w:t>
-      </w:r>
-      <w:r>
-        <w:t xml:space="preserve"> </w:t>
-      </w:r>
-      <w:r>
-        <w:t>Nivel de comunicación que tiene el alumno. Los niveles son los siguientes: No aplica, Nivel Básico, Nivel medio y Nivel avanzado.</w:t>
-      </w:r>
-    </w:p>
-    <w:p>
-      <w:pPr>
-        <w:pStyle w:val="Prrafodelista"/>
-        <w:numPr>
-          <w:ilvl w:val="1"/>
-          <w:numId w:val="34"/>
-        </w:numPr>
-        <w:ind w:left="1134"/>
-      </w:pPr>
-      <w:r>
-        <w:t xml:space="preserve">Nivel de pensamiento crítico: Nivel de pensamiento </w:t>
-      </w:r>
-      <w:proofErr w:type="spellStart"/>
-      <w:r>
-        <w:t>critico</w:t>
-      </w:r>
-      <w:proofErr w:type="spellEnd"/>
-      <w:r>
-        <w:t xml:space="preserve"> que tiene el alumno. Los niveles son los siguientes: No aplica, Nivel Básico, Nivel medio y Nivel avanzado.</w:t>
-      </w:r>
-    </w:p>
-    <w:p>
-      <w:pPr>
-        <w:pStyle w:val="Prrafodelista"/>
-        <w:numPr>
-          <w:ilvl w:val="1"/>
-          <w:numId w:val="34"/>
-        </w:numPr>
-        <w:ind w:left="1134"/>
-      </w:pPr>
-      <w:r>
-        <w:t>Nivel de innovación: Nivel de innovación que tiene el alumno. Los niveles son los siguientes: No aplica, Nivel Básico, Nivel medio y Nivel avanzado.</w:t>
-      </w:r>
-    </w:p>
-    <w:p>
-      <w:pPr>
-        <w:pStyle w:val="Prrafodelista"/>
-        <w:numPr>
-          <w:ilvl w:val="1"/>
-          <w:numId w:val="34"/>
-        </w:numPr>
-        <w:ind w:left="1134"/>
-      </w:pPr>
-      <w:r>
-        <w:t>Nivel de liderazgo: Nivel de liderazgo que tiene el alumno. Los niveles son los siguientes: No aplica, Nivel Básico, Nivel medio y Nivel avanzado.</w:t>
-      </w:r>
-    </w:p>
-    <w:p>
-      <w:pPr>
-        <w:pStyle w:val="Prrafodelista"/>
-        <w:numPr>
-          <w:ilvl w:val="1"/>
-          <w:numId w:val="34"/>
-        </w:numPr>
-        <w:ind w:left="1134"/>
-      </w:pPr>
-      <w:r>
-        <w:t>Nivel de toma de decisiones: Nivel de toma de decisiones que tiene el alumno. Los niveles son los siguientes: No aplica, Nivel Básico, Nivel medio y Nivel avanzado.</w:t>
-      </w:r>
-    </w:p>
-    <w:p>
-      <w:pPr>
-        <w:pStyle w:val="Prrafodelista"/>
-        <w:numPr>
-          <w:ilvl w:val="1"/>
-          <w:numId w:val="34"/>
-        </w:numPr>
-        <w:ind w:left="1134"/>
-      </w:pPr>
-      <w:r>
-        <w:t>Nivel de resolución de problemas: Nivel de resolución de problemas que tiene el alumno. Los niveles son los siguientes: No aplica, Nivel Básico, Nivel medio y Nivel avanzado.</w:t>
-      </w:r>
-    </w:p>
-    <w:p>
-      <w:pPr>
-        <w:pStyle w:val="Prrafodelista"/>
-        <w:numPr>
-          <w:ilvl w:val="1"/>
-          <w:numId w:val="34"/>
-        </w:numPr>
-        <w:ind w:left="1134"/>
-      </w:pPr>
-      <w:r>
-        <w:t>Nivel de marketing: Nivel de marketing que tiene el alumno. Los niveles son los siguientes: No aplica, Nivel Básico, Nivel medio y Nivel avanzado.</w:t>
-      </w:r>
-    </w:p>
-    <w:p>
-      <w:pPr>
-        <w:pStyle w:val="Prrafodelista"/>
-        <w:numPr>
-          <w:ilvl w:val="1"/>
-          <w:numId w:val="34"/>
-        </w:numPr>
-        <w:ind w:left="1134"/>
-      </w:pPr>
-      <w:r>
-        <w:t>Nivel de e-</w:t>
-      </w:r>
-      <w:proofErr w:type="spellStart"/>
-      <w:r>
-        <w:t>commerce</w:t>
-      </w:r>
-      <w:proofErr w:type="spellEnd"/>
-      <w:r>
-        <w:t>: Nivel de e-</w:t>
-      </w:r>
-      <w:proofErr w:type="spellStart"/>
-      <w:r>
-        <w:t>commerce</w:t>
-      </w:r>
-      <w:proofErr w:type="spellEnd"/>
-      <w:r>
-        <w:t xml:space="preserve"> que tiene el alumno. Los niveles son los siguientes: No aplica, Nivel Básico, Nivel medio y Nivel avanzado.</w:t>
-      </w:r>
-    </w:p>
-    <w:p>
-      <w:pPr>
-        <w:pStyle w:val="Prrafodelista"/>
-        <w:numPr>
-          <w:ilvl w:val="1"/>
-          <w:numId w:val="34"/>
-        </w:numPr>
-        <w:ind w:left="1134"/>
-      </w:pPr>
-      <w:r>
-        <w:t>Nivel de diseño gráfico: Nivel de diseño gráfico que tiene el alumno. Los niveles son los siguientes: No aplica, Nivel Básico, Nivel medio y Nivel avanzado.</w:t>
-      </w:r>
-    </w:p>
-    <w:p>
-      <w:pPr>
-        <w:pStyle w:val="Prrafodelista"/>
-        <w:numPr>
-          <w:ilvl w:val="1"/>
-          <w:numId w:val="34"/>
-        </w:numPr>
-        <w:ind w:left="1134"/>
-      </w:pPr>
-      <w:r>
-        <w:t xml:space="preserve">Nivel de matemáticas: Nivel de </w:t>
-      </w:r>
-      <w:proofErr w:type="spellStart"/>
-      <w:r>
-        <w:t>matematicas</w:t>
-      </w:r>
-      <w:proofErr w:type="spellEnd"/>
-      <w:r>
-        <w:t xml:space="preserve"> que tiene el alumno. Los niveles son los siguientes: No aplica, Nivel Básico, Nivel medio y Nivel avanzado.</w:t>
-      </w:r>
-    </w:p>
-    <w:p>
-      <w:pPr>
-        <w:pStyle w:val="Prrafodelista"/>
-        <w:numPr>
-          <w:ilvl w:val="1"/>
-          <w:numId w:val="34"/>
-        </w:numPr>
-        <w:ind w:left="1134"/>
-      </w:pPr>
-      <w:r>
-        <w:lastRenderedPageBreak/>
-        <w:t>Nivel de estadística:</w:t>
-      </w:r>
-      <w:r>
-        <w:t xml:space="preserve"> </w:t>
-      </w:r>
-      <w:r>
-        <w:t xml:space="preserve">Nivel de </w:t>
-      </w:r>
-      <w:proofErr w:type="spellStart"/>
-      <w:r>
-        <w:t>estadistica</w:t>
-      </w:r>
-      <w:proofErr w:type="spellEnd"/>
-      <w:r>
-        <w:t xml:space="preserve"> que tiene el alumno. Los niveles son los siguientes: No aplica, Nivel Básico, Nivel medio y Nivel avanzado.</w:t>
-      </w:r>
-    </w:p>
-    <w:p>
-      <w:pPr>
-        <w:pStyle w:val="Prrafodelista"/>
-        <w:numPr>
-          <w:ilvl w:val="1"/>
-          <w:numId w:val="34"/>
-        </w:numPr>
-        <w:ind w:left="1134"/>
-      </w:pPr>
-      <w:r>
-        <w:t>Nivel de gestión de proyectos: Nivel de gestión de proyectos que tiene el alumno. Los niveles son los siguientes: No aplica, Nivel Básico, Nivel medio y Nivel avanzado.</w:t>
-      </w:r>
-      <w:r>
-        <w:t xml:space="preserve"> </w:t>
-      </w:r>
-      <w:r>
-        <w:t>Nivel de redes sociales:</w:t>
-      </w:r>
-    </w:p>
-    <w:p>
-      <w:pPr>
-        <w:pStyle w:val="Prrafodelista"/>
-        <w:numPr>
-          <w:ilvl w:val="1"/>
-          <w:numId w:val="34"/>
-        </w:numPr>
-        <w:ind w:left="1134"/>
-      </w:pPr>
-      <w:r>
-        <w:t>Nivel de sostenibilidad: Nivel de sostenibilidad que tiene el alumno. Los niveles son los siguientes: No aplica, Nivel Básico, Nivel medio y Nivel avanzado.</w:t>
-      </w:r>
-      <w:r>
-        <w:t xml:space="preserve"> </w:t>
-      </w:r>
-      <w:r>
-        <w:t>Nivel de inteligencia Artificial:</w:t>
-      </w:r>
-    </w:p>
-    <w:p>
-      <w:pPr>
-        <w:pStyle w:val="Prrafodelista"/>
-        <w:numPr>
-          <w:ilvl w:val="1"/>
-          <w:numId w:val="34"/>
-        </w:numPr>
-        <w:ind w:left="1134"/>
-      </w:pPr>
-      <w:r>
-        <w:t>Nivel de Big Data: Nivel de Big Data que tiene el alumno. Los niveles son los siguientes: No aplica, Nivel Básico, Nivel medio y Nivel avanzado.</w:t>
-      </w:r>
-      <w:r>
-        <w:t xml:space="preserve"> </w:t>
-      </w:r>
-      <w:r>
-        <w:t xml:space="preserve">Nivel de machine </w:t>
-      </w:r>
-      <w:proofErr w:type="spellStart"/>
-      <w:r>
-        <w:t>learning</w:t>
-      </w:r>
-      <w:proofErr w:type="spellEnd"/>
-      <w:r>
-        <w:t>:</w:t>
-      </w:r>
-    </w:p>
-    <w:p>
-      <w:pPr>
-        <w:pStyle w:val="Prrafodelista"/>
-        <w:numPr>
-          <w:ilvl w:val="1"/>
-          <w:numId w:val="34"/>
-        </w:numPr>
-        <w:ind w:left="1134"/>
-      </w:pPr>
-      <w:r>
-        <w:t>Nivel de análisis de datos: Nivel de análisis de datos que tiene el alumno. Los niveles son los siguientes: No aplica, Nivel Básico, Nivel medio y Nivel avanzado.</w:t>
-      </w:r>
-    </w:p>
-    <w:p>
-      <w:pPr>
-        <w:pStyle w:val="Prrafodelista"/>
-        <w:numPr>
-          <w:ilvl w:val="1"/>
-          <w:numId w:val="34"/>
-        </w:numPr>
-        <w:ind w:left="1134"/>
-      </w:pPr>
-      <w:r>
-        <w:t>Nivel de bases de datos: Nivel de bases de datos que tiene el alumno. Los niveles son los siguientes: No aplica, Nivel Básico, Nivel medio y Nivel avanzado.</w:t>
-      </w:r>
-    </w:p>
-    <w:p>
-      <w:pPr>
-        <w:pStyle w:val="Prrafodelista"/>
-        <w:numPr>
-          <w:ilvl w:val="1"/>
-          <w:numId w:val="34"/>
-        </w:numPr>
-        <w:ind w:left="1134"/>
-      </w:pPr>
-      <w:r>
-        <w:t xml:space="preserve">Nivel de Cloud: Nivel de </w:t>
-      </w:r>
-      <w:proofErr w:type="spellStart"/>
-      <w:r>
-        <w:t>cloud</w:t>
-      </w:r>
-      <w:proofErr w:type="spellEnd"/>
-      <w:r>
-        <w:t xml:space="preserve"> que tiene el alumno. Los niveles son los siguientes: No aplica, Nivel Básico, Nivel medio y Nivel avanzado.</w:t>
-      </w:r>
-    </w:p>
-    <w:p>
-      <w:pPr>
-        <w:pStyle w:val="Prrafodelista"/>
-        <w:numPr>
-          <w:ilvl w:val="1"/>
-          <w:numId w:val="34"/>
-        </w:numPr>
-        <w:ind w:left="1134"/>
-      </w:pPr>
-      <w:r>
-        <w:t xml:space="preserve">Nivel de </w:t>
-      </w:r>
-      <w:proofErr w:type="spellStart"/>
-      <w:r>
-        <w:t>IoT</w:t>
-      </w:r>
-      <w:proofErr w:type="spellEnd"/>
-      <w:r>
-        <w:t xml:space="preserve">: Nivel de </w:t>
-      </w:r>
-      <w:proofErr w:type="spellStart"/>
-      <w:r>
-        <w:t>IoT</w:t>
-      </w:r>
-      <w:proofErr w:type="spellEnd"/>
-      <w:r>
-        <w:t xml:space="preserve"> que tiene el alumno. Los niveles son los siguientes: No aplica, Nivel Básico, Nivel medio y Nivel avanzado.</w:t>
-      </w:r>
-    </w:p>
-    <w:p>
-      <w:pPr>
-        <w:pStyle w:val="Prrafodelista"/>
-        <w:numPr>
-          <w:ilvl w:val="1"/>
-          <w:numId w:val="34"/>
-        </w:numPr>
-        <w:ind w:left="1134"/>
-      </w:pPr>
-      <w:r>
-        <w:t>Nivel de redes: Nivel de redes que tiene el alumno. Los niveles son los siguientes: No aplica, Nivel Básico, Nivel medio y Nivel avanzado.</w:t>
-      </w:r>
-    </w:p>
-    <w:p>
-      <w:pPr>
-        <w:pStyle w:val="Prrafodelista"/>
-        <w:numPr>
-          <w:ilvl w:val="1"/>
-          <w:numId w:val="34"/>
-        </w:numPr>
-        <w:ind w:left="1134"/>
-      </w:pPr>
-      <w:r>
-        <w:t>Nivel de sistemas operativos: Nivel de sistemas operativos que tiene el alumno. Los niveles son los siguientes: No aplica, Nivel Básico, Nivel medio y Nivel avanzado.</w:t>
-      </w:r>
-    </w:p>
-    <w:p>
-      <w:pPr>
-        <w:pStyle w:val="Prrafodelista"/>
-        <w:numPr>
-          <w:ilvl w:val="1"/>
-          <w:numId w:val="34"/>
-        </w:numPr>
-        <w:ind w:left="1134"/>
-      </w:pPr>
-      <w:r>
-        <w:t>Nivel de desarrollo web: Nivel de desarrollo web que tiene el alumno. Los niveles son los siguientes: No aplica, Nivel Básico, Nivel medio y Nivel avanzado.</w:t>
-      </w:r>
-    </w:p>
-    <w:p>
-      <w:pPr>
-        <w:pStyle w:val="Prrafodelista"/>
-        <w:numPr>
-          <w:ilvl w:val="1"/>
-          <w:numId w:val="34"/>
-        </w:numPr>
-        <w:ind w:left="1134"/>
-      </w:pPr>
-      <w:r>
-        <w:lastRenderedPageBreak/>
-        <w:t>Nivel de diseño web: Nivel de diseño web que tiene el alumno. Los niveles son los siguientes: No aplica, Nivel Básico, Nivel medio y Nivel avanzado.</w:t>
-      </w:r>
-    </w:p>
-    <w:p>
-      <w:pPr>
-        <w:pStyle w:val="Prrafodelista"/>
-        <w:numPr>
-          <w:ilvl w:val="1"/>
-          <w:numId w:val="34"/>
-        </w:numPr>
-        <w:ind w:left="1134"/>
-      </w:pPr>
-      <w:r>
-        <w:t>Nivel de R: Nivel de R que tiene el alumno. Los niveles son los siguientes: No aplica, Nivel Básico, Nivel medio y Nivel avanzado.</w:t>
-      </w:r>
-    </w:p>
-    <w:p>
-      <w:pPr>
-        <w:pStyle w:val="Prrafodelista"/>
-        <w:numPr>
-          <w:ilvl w:val="1"/>
-          <w:numId w:val="34"/>
-        </w:numPr>
-        <w:ind w:left="1134"/>
-      </w:pPr>
-      <w:r>
-        <w:t>Nivel de Java: Nivel de Java que tiene el alumno. Los niveles son los siguientes: No aplica, Nivel Básico, Nivel medio y Nivel avanzado.</w:t>
-      </w:r>
-    </w:p>
-    <w:p>
-      <w:pPr>
-        <w:pStyle w:val="Prrafodelista"/>
-        <w:numPr>
-          <w:ilvl w:val="1"/>
-          <w:numId w:val="34"/>
-        </w:numPr>
-        <w:ind w:left="1134"/>
-      </w:pPr>
-      <w:r>
-        <w:t>Nivel de Pascal: Nivel de Pascal que tiene el alumno. Los niveles son los siguientes: No aplica, Nivel Básico, Nivel medio y Nivel avanzado.</w:t>
-      </w:r>
-    </w:p>
-    <w:p>
-      <w:pPr>
-        <w:pStyle w:val="Prrafodelista"/>
-        <w:numPr>
-          <w:ilvl w:val="1"/>
-          <w:numId w:val="34"/>
-        </w:numPr>
-        <w:ind w:left="1134"/>
-      </w:pPr>
-      <w:r>
-        <w:t>Nivel de Python: Nivel de Python que tiene el alumno. Los niveles son los siguientes: No aplica, Nivel Básico, Nivel medio y Nivel avanzado.</w:t>
-      </w:r>
-    </w:p>
-    <w:p>
-      <w:pPr>
-        <w:pStyle w:val="Ttulo4"/>
-      </w:pPr>
-      <w:r>
-        <w:t xml:space="preserve">Patrones de las </w:t>
-      </w:r>
-      <w:proofErr w:type="spellStart"/>
-      <w:r>
-        <w:t>URIs</w:t>
-      </w:r>
-      <w:proofErr w:type="spellEnd"/>
+    </w:p>
+    <w:p>
+      <w:r>
+        <w:t>En esta sección se exponen los patrones de URI asignados a los recursos comentados anteriormente.</w:t>
+      </w:r>
     </w:p>
     <w:p>
       <w:pPr>
@@ -11288,11 +11084,9 @@
       <w:r>
         <w:t xml:space="preserve">: </w:t>
       </w:r>
-      <w:proofErr w:type="spellStart"/>
-      <w:r>
-        <w:t>Reune</w:t>
-      </w:r>
-      <w:proofErr w:type="spellEnd"/>
+      <w:r>
+        <w:t>Reúne</w:t>
+      </w:r>
       <w:r>
         <w:t xml:space="preserve"> todas las peticiones HTTP relacionadas con </w:t>
       </w:r>
@@ -11388,6 +11182,43 @@
       </w:r>
       <w:r>
         <w:t>: recibe todas las peticiones HTTP relacionadas con una oferta especifica de una empresa especifica.</w:t>
+      </w:r>
+    </w:p>
+    <w:p>
+      <w:pPr>
+        <w:pStyle w:val="Prrafodelista"/>
+        <w:numPr>
+          <w:ilvl w:val="1"/>
+          <w:numId w:val="44"/>
+        </w:numPr>
+        <w:ind w:left="567" w:hanging="283"/>
+      </w:pPr>
+      <w:r>
+        <w:rPr>
+          <w:b/>
+          <w:bCs/>
+        </w:rPr>
+        <w:t>/</w:t>
+      </w:r>
+      <w:r>
+        <w:rPr>
+          <w:b/>
+          <w:bCs/>
+        </w:rPr>
+        <w:t>ofertas</w:t>
+      </w:r>
+      <w:r>
+        <w:rPr>
+          <w:b/>
+          <w:bCs/>
+        </w:rPr>
+        <w:t>/:id</w:t>
+      </w:r>
+      <w:r>
+        <w:t>: recibe todas las peticiones HTTP relacionadas con una oferta especifica</w:t>
+      </w:r>
+      <w:r>
+        <w:t>.</w:t>
       </w:r>
     </w:p>
     <w:p>
@@ -11542,7 +11373,10 @@
               <w:cnfStyle w:val="000000100000" w:firstRow="0" w:lastRow="0" w:firstColumn="0" w:lastColumn="0" w:oddVBand="0" w:evenVBand="0" w:oddHBand="1" w:evenHBand="0" w:firstRowFirstColumn="0" w:firstRowLastColumn="0" w:lastRowFirstColumn="0" w:lastRowLastColumn="0"/>
             </w:pPr>
             <w:r>
-              <w:t>Añade un nuevo alumno a la base de datos.</w:t>
+              <w:t>Añade un nuevo alumno</w:t>
+            </w:r>
+            <w:r>
+              <w:t>.</w:t>
             </w:r>
           </w:p>
         </w:tc>
@@ -11581,53 +11415,51 @@
             <w:pPr>
               <w:jc w:val="left"/>
               <w:cnfStyle w:val="000000100000" w:firstRow="0" w:lastRow="0" w:firstColumn="0" w:lastColumn="0" w:oddVBand="0" w:evenVBand="0" w:oddHBand="1" w:evenHBand="0" w:firstRowFirstColumn="0" w:firstRowLastColumn="0" w:lastRowFirstColumn="0" w:lastRowLastColumn="0"/>
-            </w:pPr>
-            <w:r>
-              <w:t xml:space="preserve">201 – </w:t>
-            </w:r>
-            <w:proofErr w:type="spellStart"/>
-            <w:r>
-              <w:t>Created</w:t>
-            </w:r>
-            <w:proofErr w:type="spellEnd"/>
+              <w:rPr>
+                <w:lang w:val="en-US"/>
+              </w:rPr>
+            </w:pPr>
+            <w:r>
+              <w:rPr>
+                <w:lang w:val="en-US"/>
+              </w:rPr>
+              <w:t>201 – Created</w:t>
+            </w:r>
+            <w:r>
+              <w:rPr>
+                <w:lang w:val="en-US"/>
+              </w:rPr>
+              <w:t>. Location Header</w:t>
+            </w:r>
           </w:p>
           <w:p>
             <w:pPr>
               <w:jc w:val="left"/>
               <w:cnfStyle w:val="000000100000" w:firstRow="0" w:lastRow="0" w:firstColumn="0" w:lastColumn="0" w:oddVBand="0" w:evenVBand="0" w:oddHBand="1" w:evenHBand="0" w:firstRowFirstColumn="0" w:firstRowLastColumn="0" w:lastRowFirstColumn="0" w:lastRowLastColumn="0"/>
-            </w:pPr>
-            <w:r>
-              <w:t xml:space="preserve">400 – </w:t>
-            </w:r>
-            <w:proofErr w:type="spellStart"/>
-            <w:r>
-              <w:t>Bad</w:t>
-            </w:r>
-            <w:proofErr w:type="spellEnd"/>
-            <w:r>
-              <w:t xml:space="preserve"> </w:t>
-            </w:r>
-            <w:proofErr w:type="spellStart"/>
-            <w:r>
-              <w:t>Request</w:t>
-            </w:r>
-            <w:proofErr w:type="spellEnd"/>
+              <w:rPr>
+                <w:lang w:val="en-US"/>
+              </w:rPr>
+            </w:pPr>
+            <w:r>
+              <w:rPr>
+                <w:lang w:val="en-US"/>
+              </w:rPr>
+              <w:t>400 – Bad Request</w:t>
+            </w:r>
           </w:p>
           <w:p>
             <w:pPr>
               <w:jc w:val="left"/>
               <w:cnfStyle w:val="000000100000" w:firstRow="0" w:lastRow="0" w:firstColumn="0" w:lastColumn="0" w:oddVBand="0" w:evenVBand="0" w:oddHBand="1" w:evenHBand="0" w:firstRowFirstColumn="0" w:firstRowLastColumn="0" w:lastRowFirstColumn="0" w:lastRowLastColumn="0"/>
-            </w:pPr>
-            <w:r>
-              <w:t xml:space="preserve">500 – </w:t>
-            </w:r>
-            <w:proofErr w:type="spellStart"/>
-            <w:r>
-              <w:t>Internal</w:t>
-            </w:r>
-            <w:proofErr w:type="spellEnd"/>
-            <w:r>
-              <w:t xml:space="preserve"> Server Error</w:t>
+              <w:rPr>
+                <w:lang w:val="en-US"/>
+              </w:rPr>
+            </w:pPr>
+            <w:r>
+              <w:rPr>
+                <w:lang w:val="en-US"/>
+              </w:rPr>
+              <w:t>500 – Internal Server Error</w:t>
             </w:r>
           </w:p>
         </w:tc>
@@ -11669,7 +11501,10 @@
               <w:cnfStyle w:val="000000000000" w:firstRow="0" w:lastRow="0" w:firstColumn="0" w:lastColumn="0" w:oddVBand="0" w:evenVBand="0" w:oddHBand="0" w:evenHBand="0" w:firstRowFirstColumn="0" w:firstRowLastColumn="0" w:lastRowFirstColumn="0" w:lastRowLastColumn="0"/>
             </w:pPr>
             <w:r>
-              <w:t>Se obtienen un listado de todos los alumnos de la base de datos</w:t>
+              <w:t>Se obtienen un listado de todos los alumnos</w:t>
+            </w:r>
+            <w:r>
+              <w:t>.</w:t>
             </w:r>
           </w:p>
         </w:tc>
@@ -11703,8 +11538,14 @@
           <w:p>
             <w:pPr>
               <w:cnfStyle w:val="000000000000" w:firstRow="0" w:lastRow="0" w:firstColumn="0" w:lastColumn="0" w:oddVBand="0" w:evenVBand="0" w:oddHBand="0" w:evenHBand="0" w:firstRowFirstColumn="0" w:firstRowLastColumn="0" w:lastRowFirstColumn="0" w:lastRowLastColumn="0"/>
-            </w:pPr>
-            <w:r>
+              <w:rPr>
+                <w:lang w:val="en-US"/>
+              </w:rPr>
+            </w:pPr>
+            <w:r>
+              <w:rPr>
+                <w:lang w:val="en-US"/>
+              </w:rPr>
               <w:t>200 – OK</w:t>
             </w:r>
           </w:p>
@@ -11725,17 +11566,15 @@
           <w:p>
             <w:pPr>
               <w:cnfStyle w:val="000000000000" w:firstRow="0" w:lastRow="0" w:firstColumn="0" w:lastColumn="0" w:oddVBand="0" w:evenVBand="0" w:oddHBand="0" w:evenHBand="0" w:firstRowFirstColumn="0" w:firstRowLastColumn="0" w:lastRowFirstColumn="0" w:lastRowLastColumn="0"/>
-            </w:pPr>
-            <w:r>
-              <w:t xml:space="preserve">500 – </w:t>
-            </w:r>
-            <w:proofErr w:type="spellStart"/>
-            <w:r>
-              <w:t>Internal</w:t>
-            </w:r>
-            <w:proofErr w:type="spellEnd"/>
-            <w:r>
-              <w:t xml:space="preserve"> Server Error</w:t>
+              <w:rPr>
+                <w:lang w:val="en-US"/>
+              </w:rPr>
+            </w:pPr>
+            <w:r>
+              <w:rPr>
+                <w:lang w:val="en-US"/>
+              </w:rPr>
+              <w:t>500 – Internal Server Error</w:t>
             </w:r>
           </w:p>
         </w:tc>
@@ -12529,81 +12368,128 @@
               <w:cnfStyle w:val="000000000000" w:firstRow="0" w:lastRow="0" w:firstColumn="0" w:lastColumn="0" w:oddVBand="0" w:evenVBand="0" w:oddHBand="0" w:evenHBand="0" w:firstRowFirstColumn="0" w:firstRowLastColumn="0" w:lastRowFirstColumn="0" w:lastRowLastColumn="0"/>
             </w:pPr>
             <w:r>
+              <w:t>/alumnos/id</w:t>
+            </w:r>
+          </w:p>
+        </w:tc>
+        <w:tc>
+          <w:tcPr>
+            <w:tcW w:w="1275" w:type="dxa"/>
+          </w:tcPr>
+          <w:p>
+            <w:pPr>
+              <w:cnfStyle w:val="000000000000" w:firstRow="0" w:lastRow="0" w:firstColumn="0" w:lastColumn="0" w:oddVBand="0" w:evenVBand="0" w:oddHBand="0" w:evenHBand="0" w:firstRowFirstColumn="0" w:firstRowLastColumn="0" w:lastRowFirstColumn="0" w:lastRowLastColumn="0"/>
+            </w:pPr>
+            <w:r>
+              <w:t>Eliminar un alumno específico</w:t>
+            </w:r>
+          </w:p>
+        </w:tc>
+        <w:tc>
+          <w:tcPr>
+            <w:tcW w:w="851" w:type="dxa"/>
+          </w:tcPr>
+          <w:p>
+            <w:pPr>
+              <w:cnfStyle w:val="000000000000" w:firstRow="0" w:lastRow="0" w:firstColumn="0" w:lastColumn="0" w:oddVBand="0" w:evenVBand="0" w:oddHBand="0" w:evenHBand="0" w:firstRowFirstColumn="0" w:firstRowLastColumn="0" w:lastRowFirstColumn="0" w:lastRowLastColumn="0"/>
+            </w:pPr>
+            <w:r>
+              <w:t>JSON</w:t>
+            </w:r>
+          </w:p>
+        </w:tc>
+        <w:tc>
+          <w:tcPr>
+            <w:tcW w:w="1298" w:type="dxa"/>
+          </w:tcPr>
+          <w:p>
+            <w:pPr>
+              <w:cnfStyle w:val="000000000000" w:firstRow="0" w:lastRow="0" w:firstColumn="0" w:lastColumn="0" w:oddVBand="0" w:evenVBand="0" w:oddHBand="0" w:evenHBand="0" w:firstRowFirstColumn="0" w:firstRowLastColumn="0" w:lastRowFirstColumn="0" w:lastRowLastColumn="0"/>
+            </w:pPr>
+            <w:r>
               <w:t>-</w:t>
             </w:r>
           </w:p>
         </w:tc>
         <w:tc>
           <w:tcPr>
-            <w:tcW w:w="1275" w:type="dxa"/>
-          </w:tcPr>
-          <w:p>
-            <w:pPr>
+            <w:tcW w:w="1962" w:type="dxa"/>
+          </w:tcPr>
+          <w:p>
+            <w:pPr>
+              <w:jc w:val="left"/>
               <w:cnfStyle w:val="000000000000" w:firstRow="0" w:lastRow="0" w:firstColumn="0" w:lastColumn="0" w:oddVBand="0" w:evenVBand="0" w:oddHBand="0" w:evenHBand="0" w:firstRowFirstColumn="0" w:firstRowLastColumn="0" w:lastRowFirstColumn="0" w:lastRowLastColumn="0"/>
-            </w:pPr>
-            <w:r>
-              <w:t>-</w:t>
-            </w:r>
-          </w:p>
-        </w:tc>
-        <w:tc>
-          <w:tcPr>
-            <w:tcW w:w="851" w:type="dxa"/>
-          </w:tcPr>
+              <w:rPr>
+                <w:lang w:val="en-US"/>
+              </w:rPr>
+            </w:pPr>
+            <w:r>
+              <w:rPr>
+                <w:lang w:val="en-US"/>
+              </w:rPr>
+              <w:t>20</w:t>
+            </w:r>
+            <w:r>
+              <w:rPr>
+                <w:lang w:val="en-US"/>
+              </w:rPr>
+              <w:t>0</w:t>
+            </w:r>
+            <w:r>
+              <w:rPr>
+                <w:lang w:val="en-US"/>
+              </w:rPr>
+              <w:t xml:space="preserve"> – </w:t>
+            </w:r>
+            <w:r>
+              <w:rPr>
+                <w:lang w:val="en-US"/>
+              </w:rPr>
+              <w:t>OK</w:t>
+            </w:r>
+          </w:p>
           <w:p>
             <w:pPr>
               <w:cnfStyle w:val="000000000000" w:firstRow="0" w:lastRow="0" w:firstColumn="0" w:lastColumn="0" w:oddVBand="0" w:evenVBand="0" w:oddHBand="0" w:evenHBand="0" w:firstRowFirstColumn="0" w:firstRowLastColumn="0" w:lastRowFirstColumn="0" w:lastRowLastColumn="0"/>
-            </w:pPr>
-            <w:r>
-              <w:t>-</w:t>
-            </w:r>
-          </w:p>
-        </w:tc>
-        <w:tc>
-          <w:tcPr>
-            <w:tcW w:w="1298" w:type="dxa"/>
-          </w:tcPr>
-          <w:p>
-            <w:pPr>
+              <w:rPr>
+                <w:lang w:val="en-US"/>
+              </w:rPr>
+            </w:pPr>
+            <w:r>
+              <w:rPr>
+                <w:lang w:val="en-US"/>
+              </w:rPr>
+              <w:t>404 – Not Found</w:t>
+            </w:r>
+          </w:p>
+          <w:p>
+            <w:pPr>
+              <w:jc w:val="left"/>
               <w:cnfStyle w:val="000000000000" w:firstRow="0" w:lastRow="0" w:firstColumn="0" w:lastColumn="0" w:oddVBand="0" w:evenVBand="0" w:oddHBand="0" w:evenHBand="0" w:firstRowFirstColumn="0" w:firstRowLastColumn="0" w:lastRowFirstColumn="0" w:lastRowLastColumn="0"/>
-            </w:pPr>
-            <w:r>
-              <w:t>-</w:t>
-            </w:r>
-          </w:p>
-        </w:tc>
-        <w:tc>
-          <w:tcPr>
-            <w:tcW w:w="1962" w:type="dxa"/>
-          </w:tcPr>
+              <w:rPr>
+                <w:lang w:val="en-US"/>
+              </w:rPr>
+            </w:pPr>
+            <w:r>
+              <w:rPr>
+                <w:lang w:val="en-US"/>
+              </w:rPr>
+              <w:t>400 – Bad Request</w:t>
+            </w:r>
+          </w:p>
           <w:p>
             <w:pPr>
               <w:cnfStyle w:val="000000000000" w:firstRow="0" w:lastRow="0" w:firstColumn="0" w:lastColumn="0" w:oddVBand="0" w:evenVBand="0" w:oddHBand="0" w:evenHBand="0" w:firstRowFirstColumn="0" w:firstRowLastColumn="0" w:lastRowFirstColumn="0" w:lastRowLastColumn="0"/>
-            </w:pPr>
-            <w:r>
-              <w:t xml:space="preserve">405 – </w:t>
-            </w:r>
-            <w:proofErr w:type="spellStart"/>
-            <w:r>
-              <w:t>Method</w:t>
-            </w:r>
-            <w:proofErr w:type="spellEnd"/>
-            <w:r>
-              <w:t xml:space="preserve"> </w:t>
-            </w:r>
-            <w:proofErr w:type="spellStart"/>
-            <w:r>
-              <w:t>not</w:t>
-            </w:r>
-            <w:proofErr w:type="spellEnd"/>
-            <w:r>
-              <w:t xml:space="preserve"> </w:t>
-            </w:r>
-            <w:proofErr w:type="spellStart"/>
-            <w:r>
-              <w:t>Allowed</w:t>
-            </w:r>
-            <w:proofErr w:type="spellEnd"/>
+              <w:rPr>
+                <w:lang w:val="en-US"/>
+              </w:rPr>
+            </w:pPr>
+            <w:r>
+              <w:rPr>
+                <w:lang w:val="en-US"/>
+              </w:rPr>
+              <w:t>500 – Internal Server Error</w:t>
+            </w:r>
           </w:p>
         </w:tc>
       </w:tr>
@@ -12632,81 +12518,114 @@
               <w:cnfStyle w:val="000000100000" w:firstRow="0" w:lastRow="0" w:firstColumn="0" w:lastColumn="0" w:oddVBand="0" w:evenVBand="0" w:oddHBand="1" w:evenHBand="0" w:firstRowFirstColumn="0" w:firstRowLastColumn="0" w:lastRowFirstColumn="0" w:lastRowLastColumn="0"/>
             </w:pPr>
             <w:r>
+              <w:t>/alumnos/id</w:t>
+            </w:r>
+          </w:p>
+        </w:tc>
+        <w:tc>
+          <w:tcPr>
+            <w:tcW w:w="1275" w:type="dxa"/>
+          </w:tcPr>
+          <w:p>
+            <w:pPr>
+              <w:cnfStyle w:val="000000100000" w:firstRow="0" w:lastRow="0" w:firstColumn="0" w:lastColumn="0" w:oddVBand="0" w:evenVBand="0" w:oddHBand="1" w:evenHBand="0" w:firstRowFirstColumn="0" w:firstRowLastColumn="0" w:lastRowFirstColumn="0" w:lastRowLastColumn="0"/>
+            </w:pPr>
+            <w:r>
+              <w:t>Modificar atributos del alumno</w:t>
+            </w:r>
+          </w:p>
+        </w:tc>
+        <w:tc>
+          <w:tcPr>
+            <w:tcW w:w="851" w:type="dxa"/>
+          </w:tcPr>
+          <w:p>
+            <w:pPr>
+              <w:cnfStyle w:val="000000100000" w:firstRow="0" w:lastRow="0" w:firstColumn="0" w:lastColumn="0" w:oddVBand="0" w:evenVBand="0" w:oddHBand="1" w:evenHBand="0" w:firstRowFirstColumn="0" w:firstRowLastColumn="0" w:lastRowFirstColumn="0" w:lastRowLastColumn="0"/>
+            </w:pPr>
+            <w:r>
+              <w:t>JSON</w:t>
+            </w:r>
+          </w:p>
+        </w:tc>
+        <w:tc>
+          <w:tcPr>
+            <w:tcW w:w="1298" w:type="dxa"/>
+          </w:tcPr>
+          <w:p>
+            <w:pPr>
+              <w:cnfStyle w:val="000000100000" w:firstRow="0" w:lastRow="0" w:firstColumn="0" w:lastColumn="0" w:oddVBand="0" w:evenVBand="0" w:oddHBand="1" w:evenHBand="0" w:firstRowFirstColumn="0" w:firstRowLastColumn="0" w:lastRowFirstColumn="0" w:lastRowLastColumn="0"/>
+            </w:pPr>
+            <w:r>
               <w:t>-</w:t>
             </w:r>
           </w:p>
         </w:tc>
         <w:tc>
           <w:tcPr>
-            <w:tcW w:w="1275" w:type="dxa"/>
+            <w:tcW w:w="1962" w:type="dxa"/>
           </w:tcPr>
           <w:p>
             <w:pPr>
               <w:cnfStyle w:val="000000100000" w:firstRow="0" w:lastRow="0" w:firstColumn="0" w:lastColumn="0" w:oddVBand="0" w:evenVBand="0" w:oddHBand="1" w:evenHBand="0" w:firstRowFirstColumn="0" w:firstRowLastColumn="0" w:lastRowFirstColumn="0" w:lastRowLastColumn="0"/>
-            </w:pPr>
-            <w:r>
-              <w:t>-</w:t>
-            </w:r>
-          </w:p>
-        </w:tc>
-        <w:tc>
-          <w:tcPr>
-            <w:tcW w:w="851" w:type="dxa"/>
-          </w:tcPr>
+              <w:rPr>
+                <w:lang w:val="en-US"/>
+              </w:rPr>
+            </w:pPr>
+            <w:r>
+              <w:rPr>
+                <w:lang w:val="en-US"/>
+              </w:rPr>
+              <w:t>200 – OK</w:t>
+            </w:r>
+          </w:p>
           <w:p>
             <w:pPr>
               <w:cnfStyle w:val="000000100000" w:firstRow="0" w:lastRow="0" w:firstColumn="0" w:lastColumn="0" w:oddVBand="0" w:evenVBand="0" w:oddHBand="1" w:evenHBand="0" w:firstRowFirstColumn="0" w:firstRowLastColumn="0" w:lastRowFirstColumn="0" w:lastRowLastColumn="0"/>
-            </w:pPr>
-            <w:r>
-              <w:t>-</w:t>
-            </w:r>
-          </w:p>
-        </w:tc>
-        <w:tc>
-          <w:tcPr>
-            <w:tcW w:w="1298" w:type="dxa"/>
-          </w:tcPr>
+              <w:rPr>
+                <w:lang w:val="en-US"/>
+              </w:rPr>
+            </w:pPr>
+            <w:r>
+              <w:rPr>
+                <w:lang w:val="en-US"/>
+              </w:rPr>
+              <w:t>404 – Not Found</w:t>
+            </w:r>
+          </w:p>
           <w:p>
             <w:pPr>
               <w:cnfStyle w:val="000000100000" w:firstRow="0" w:lastRow="0" w:firstColumn="0" w:lastColumn="0" w:oddVBand="0" w:evenVBand="0" w:oddHBand="1" w:evenHBand="0" w:firstRowFirstColumn="0" w:firstRowLastColumn="0" w:lastRowFirstColumn="0" w:lastRowLastColumn="0"/>
-            </w:pPr>
-            <w:r>
-              <w:t>-</w:t>
-            </w:r>
-          </w:p>
-        </w:tc>
-        <w:tc>
-          <w:tcPr>
-            <w:tcW w:w="1962" w:type="dxa"/>
-          </w:tcPr>
+              <w:rPr>
+                <w:lang w:val="en-US"/>
+              </w:rPr>
+            </w:pPr>
+            <w:r>
+              <w:rPr>
+                <w:lang w:val="en-US"/>
+              </w:rPr>
+              <w:t>400 – Bad request</w:t>
+            </w:r>
+          </w:p>
           <w:p>
             <w:pPr>
               <w:cnfStyle w:val="000000100000" w:firstRow="0" w:lastRow="0" w:firstColumn="0" w:lastColumn="0" w:oddVBand="0" w:evenVBand="0" w:oddHBand="1" w:evenHBand="0" w:firstRowFirstColumn="0" w:firstRowLastColumn="0" w:lastRowFirstColumn="0" w:lastRowLastColumn="0"/>
-            </w:pPr>
-            <w:r>
-              <w:t xml:space="preserve">405 – </w:t>
-            </w:r>
-            <w:proofErr w:type="spellStart"/>
-            <w:r>
-              <w:t>Method</w:t>
-            </w:r>
-            <w:proofErr w:type="spellEnd"/>
-            <w:r>
-              <w:t xml:space="preserve"> </w:t>
-            </w:r>
-            <w:proofErr w:type="spellStart"/>
-            <w:r>
-              <w:t>not</w:t>
-            </w:r>
-            <w:proofErr w:type="spellEnd"/>
-            <w:r>
-              <w:t xml:space="preserve"> </w:t>
-            </w:r>
-            <w:proofErr w:type="spellStart"/>
-            <w:r>
-              <w:t>Allowed</w:t>
-            </w:r>
-            <w:proofErr w:type="spellEnd"/>
+              <w:rPr>
+                <w:lang w:val="en-US"/>
+              </w:rPr>
+            </w:pPr>
+            <w:r>
+              <w:rPr>
+                <w:lang w:val="en-US"/>
+              </w:rPr>
+              <w:t>500 – Internal</w:t>
+            </w:r>
+            <w:r>
+              <w:rPr>
+                <w:lang w:val="en-US"/>
+              </w:rPr>
+              <w:t xml:space="preserve"> Server Error</w:t>
+            </w:r>
           </w:p>
         </w:tc>
       </w:tr>
@@ -12851,10 +12770,7 @@
               <w:cnfStyle w:val="000000100000" w:firstRow="0" w:lastRow="0" w:firstColumn="0" w:lastColumn="0" w:oddVBand="0" w:evenVBand="0" w:oddHBand="1" w:evenHBand="0" w:firstRowFirstColumn="0" w:firstRowLastColumn="0" w:lastRowFirstColumn="0" w:lastRowLastColumn="0"/>
             </w:pPr>
             <w:r>
-              <w:t>/alumnos/id/</w:t>
-            </w:r>
-            <w:r>
-              <w:t>CV</w:t>
+              <w:t>-</w:t>
             </w:r>
           </w:p>
         </w:tc>
@@ -12868,7 +12784,7 @@
               <w:cnfStyle w:val="000000100000" w:firstRow="0" w:lastRow="0" w:firstColumn="0" w:lastColumn="0" w:oddVBand="0" w:evenVBand="0" w:oddHBand="1" w:evenHBand="0" w:firstRowFirstColumn="0" w:firstRowLastColumn="0" w:lastRowFirstColumn="0" w:lastRowLastColumn="0"/>
             </w:pPr>
             <w:r>
-              <w:t>Se crea el CV de un alumno especifico mediante su id</w:t>
+              <w:t>-</w:t>
             </w:r>
           </w:p>
         </w:tc>
@@ -12881,7 +12797,7 @@
               <w:cnfStyle w:val="000000100000" w:firstRow="0" w:lastRow="0" w:firstColumn="0" w:lastColumn="0" w:oddVBand="0" w:evenVBand="0" w:oddHBand="1" w:evenHBand="0" w:firstRowFirstColumn="0" w:firstRowLastColumn="0" w:lastRowFirstColumn="0" w:lastRowLastColumn="0"/>
             </w:pPr>
             <w:r>
-              <w:t>JSON</w:t>
+              <w:t>-</w:t>
             </w:r>
           </w:p>
         </w:tc>
@@ -12895,7 +12811,7 @@
               <w:cnfStyle w:val="000000100000" w:firstRow="0" w:lastRow="0" w:firstColumn="0" w:lastColumn="0" w:oddVBand="0" w:evenVBand="0" w:oddHBand="1" w:evenHBand="0" w:firstRowFirstColumn="0" w:firstRowLastColumn="0" w:lastRowFirstColumn="0" w:lastRowLastColumn="0"/>
             </w:pPr>
             <w:r>
-              <w:t>Atributos del CV de un alumno</w:t>
+              <w:t>-</w:t>
             </w:r>
           </w:p>
         </w:tc>
@@ -12912,40 +12828,31 @@
               </w:rPr>
             </w:pPr>
             <w:r>
-              <w:rPr>
-                <w:lang w:val="en-US"/>
-              </w:rPr>
-              <w:t>201 – Created</w:t>
-            </w:r>
-          </w:p>
-          <w:p>
-            <w:pPr>
-              <w:jc w:val="left"/>
-              <w:cnfStyle w:val="000000100000" w:firstRow="0" w:lastRow="0" w:firstColumn="0" w:lastColumn="0" w:oddVBand="0" w:evenVBand="0" w:oddHBand="1" w:evenHBand="0" w:firstRowFirstColumn="0" w:firstRowLastColumn="0" w:lastRowFirstColumn="0" w:lastRowLastColumn="0"/>
-              <w:rPr>
-                <w:lang w:val="en-US"/>
-              </w:rPr>
-            </w:pPr>
-            <w:r>
-              <w:rPr>
-                <w:lang w:val="en-US"/>
-              </w:rPr>
-              <w:t>400 – Bad Request</w:t>
-            </w:r>
-          </w:p>
-          <w:p>
-            <w:pPr>
-              <w:jc w:val="left"/>
-              <w:cnfStyle w:val="000000100000" w:firstRow="0" w:lastRow="0" w:firstColumn="0" w:lastColumn="0" w:oddVBand="0" w:evenVBand="0" w:oddHBand="1" w:evenHBand="0" w:firstRowFirstColumn="0" w:firstRowLastColumn="0" w:lastRowFirstColumn="0" w:lastRowLastColumn="0"/>
-              <w:rPr>
-                <w:lang w:val="en-US"/>
-              </w:rPr>
-            </w:pPr>
-            <w:r>
-              <w:rPr>
-                <w:lang w:val="en-US"/>
-              </w:rPr>
-              <w:t>500 – Internal Server Error</w:t>
+              <w:t xml:space="preserve">405 – </w:t>
+            </w:r>
+            <w:proofErr w:type="spellStart"/>
+            <w:r>
+              <w:t>Method</w:t>
+            </w:r>
+            <w:proofErr w:type="spellEnd"/>
+            <w:r>
+              <w:t xml:space="preserve"> </w:t>
+            </w:r>
+            <w:proofErr w:type="spellStart"/>
+            <w:r>
+              <w:t>not</w:t>
+            </w:r>
+            <w:proofErr w:type="spellEnd"/>
+            <w:r>
+              <w:t xml:space="preserve"> </w:t>
+            </w:r>
+            <w:proofErr w:type="spellStart"/>
+            <w:r>
+              <w:t>Allowed</w:t>
+            </w:r>
+            <w:proofErr w:type="spellEnd"/>
+            <w:r>
+              <w:t xml:space="preserve"> </w:t>
             </w:r>
           </w:p>
         </w:tc>
@@ -13022,6 +12929,9 @@
             <w:pPr>
               <w:cnfStyle w:val="000000000000" w:firstRow="0" w:lastRow="0" w:firstColumn="0" w:lastColumn="0" w:oddVBand="0" w:evenVBand="0" w:oddHBand="0" w:evenHBand="0" w:firstRowFirstColumn="0" w:firstRowLastColumn="0" w:lastRowFirstColumn="0" w:lastRowLastColumn="0"/>
             </w:pPr>
+            <w:r>
+              <w:t>-</w:t>
+            </w:r>
           </w:p>
         </w:tc>
         <w:tc>
@@ -13067,6 +12977,7 @@
               <w:rPr>
                 <w:lang w:val="en-US"/>
               </w:rPr>
+              <w:lastRenderedPageBreak/>
               <w:t>400 – Bad request</w:t>
             </w:r>
           </w:p>
@@ -13081,14 +12992,7 @@
               <w:rPr>
                 <w:lang w:val="en-US"/>
               </w:rPr>
-              <w:t xml:space="preserve">500 – Internal </w:t>
-            </w:r>
-            <w:r>
-              <w:rPr>
-                <w:lang w:val="en-US"/>
-              </w:rPr>
-              <w:lastRenderedPageBreak/>
-              <w:t>Server Error</w:t>
+              <w:t>500 – Internal Server Error</w:t>
             </w:r>
           </w:p>
         </w:tc>
@@ -13135,7 +13039,10 @@
               <w:cnfStyle w:val="000000100000" w:firstRow="0" w:lastRow="0" w:firstColumn="0" w:lastColumn="0" w:oddVBand="0" w:evenVBand="0" w:oddHBand="1" w:evenHBand="0" w:firstRowFirstColumn="0" w:firstRowLastColumn="0" w:lastRowFirstColumn="0" w:lastRowLastColumn="0"/>
             </w:pPr>
             <w:r>
-              <w:t>Modificación del CV un alumno especifico mediante su id</w:t>
+              <w:t>Creación y m</w:t>
+            </w:r>
+            <w:r>
+              <w:t>odificación del CV un alumno especifico mediante su id</w:t>
             </w:r>
           </w:p>
         </w:tc>
@@ -13458,43 +13365,6 @@
     </w:p>
     <w:p>
       <w:pPr>
-        <w:jc w:val="center"/>
-        <w:rPr>
-          <w:i/>
-          <w:iCs/>
-        </w:rPr>
-      </w:pPr>
-    </w:p>
-    <w:p>
-      <w:pPr>
-        <w:jc w:val="center"/>
-        <w:rPr>
-          <w:i/>
-          <w:iCs/>
-        </w:rPr>
-      </w:pPr>
-    </w:p>
-    <w:p>
-      <w:pPr>
-        <w:jc w:val="center"/>
-        <w:rPr>
-          <w:i/>
-          <w:iCs/>
-        </w:rPr>
-      </w:pPr>
-    </w:p>
-    <w:p>
-      <w:pPr>
-        <w:jc w:val="center"/>
-        <w:rPr>
-          <w:i/>
-          <w:iCs/>
-        </w:rPr>
-      </w:pPr>
-    </w:p>
-    <w:p>
-      <w:pPr>
-        <w:jc w:val="center"/>
         <w:rPr>
           <w:i/>
           <w:iCs/>
@@ -13639,7 +13509,10 @@
               <w:cnfStyle w:val="000000100000" w:firstRow="0" w:lastRow="0" w:firstColumn="0" w:lastColumn="0" w:oddVBand="0" w:evenVBand="0" w:oddHBand="1" w:evenHBand="0" w:firstRowFirstColumn="0" w:firstRowLastColumn="0" w:lastRowFirstColumn="0" w:lastRowLastColumn="0"/>
             </w:pPr>
             <w:r>
-              <w:t>Añade una nueva empresa a la base de datos.</w:t>
+              <w:t>Añade una nueva empresa</w:t>
+            </w:r>
+            <w:r>
+              <w:t>.</w:t>
             </w:r>
           </w:p>
         </w:tc>
@@ -13687,6 +13560,12 @@
                 <w:lang w:val="en-US"/>
               </w:rPr>
               <w:t>201 – Created</w:t>
+            </w:r>
+            <w:r>
+              <w:rPr>
+                <w:lang w:val="en-US"/>
+              </w:rPr>
+              <w:t>. Location Header</w:t>
             </w:r>
           </w:p>
           <w:p>
@@ -13764,7 +13643,10 @@
               <w:t>a</w:t>
             </w:r>
             <w:r>
-              <w:t>s las empresas de la base de datos</w:t>
+              <w:t>s las empresas</w:t>
+            </w:r>
+            <w:r>
+              <w:t>.</w:t>
             </w:r>
           </w:p>
         </w:tc>
@@ -13967,6 +13849,7 @@
           </w:tcPr>
           <w:p>
             <w:r>
+              <w:lastRenderedPageBreak/>
               <w:t>DELETE</w:t>
             </w:r>
           </w:p>
@@ -14070,7 +13953,6 @@
           </w:tcPr>
           <w:p>
             <w:r>
-              <w:lastRenderedPageBreak/>
               <w:t>PATCH</w:t>
             </w:r>
           </w:p>
@@ -14196,11 +14078,11 @@
         <w:tblLook w:val="04A0" w:firstRow="1" w:lastRow="0" w:firstColumn="1" w:lastColumn="0" w:noHBand="0" w:noVBand="1"/>
       </w:tblPr>
       <w:tblGrid>
-        <w:gridCol w:w="1303"/>
+        <w:gridCol w:w="1263"/>
         <w:gridCol w:w="1526"/>
-        <w:gridCol w:w="1428"/>
-        <w:gridCol w:w="1355"/>
-        <w:gridCol w:w="1415"/>
+        <w:gridCol w:w="1529"/>
+        <w:gridCol w:w="1341"/>
+        <w:gridCol w:w="1368"/>
         <w:gridCol w:w="1194"/>
       </w:tblGrid>
       <w:tr>
@@ -14211,7 +14093,7 @@
         <w:tc>
           <w:tcPr>
             <w:cnfStyle w:val="001000000100" w:firstRow="0" w:lastRow="0" w:firstColumn="1" w:lastColumn="0" w:oddVBand="0" w:evenVBand="0" w:oddHBand="0" w:evenHBand="0" w:firstRowFirstColumn="1" w:firstRowLastColumn="0" w:lastRowFirstColumn="0" w:lastRowLastColumn="0"/>
-            <w:tcW w:w="1413" w:type="dxa"/>
+            <w:tcW w:w="1263" w:type="dxa"/>
           </w:tcPr>
           <w:p>
             <w:r>
@@ -14221,7 +14103,7 @@
         </w:tc>
         <w:tc>
           <w:tcPr>
-            <w:tcW w:w="1134" w:type="dxa"/>
+            <w:tcW w:w="1526" w:type="dxa"/>
           </w:tcPr>
           <w:p>
             <w:pPr>
@@ -14234,7 +14116,7 @@
         </w:tc>
         <w:tc>
           <w:tcPr>
-            <w:tcW w:w="1548" w:type="dxa"/>
+            <w:tcW w:w="1529" w:type="dxa"/>
           </w:tcPr>
           <w:p>
             <w:pPr>
@@ -14247,7 +14129,7 @@
         </w:tc>
         <w:tc>
           <w:tcPr>
-            <w:tcW w:w="1392" w:type="dxa"/>
+            <w:tcW w:w="1341" w:type="dxa"/>
           </w:tcPr>
           <w:p>
             <w:pPr>
@@ -14260,7 +14142,7 @@
         </w:tc>
         <w:tc>
           <w:tcPr>
-            <w:tcW w:w="1540" w:type="dxa"/>
+            <w:tcW w:w="1368" w:type="dxa"/>
           </w:tcPr>
           <w:p>
             <w:pPr>
@@ -14294,7 +14176,7 @@
         <w:tc>
           <w:tcPr>
             <w:cnfStyle w:val="001000000000" w:firstRow="0" w:lastRow="0" w:firstColumn="1" w:lastColumn="0" w:oddVBand="0" w:evenVBand="0" w:oddHBand="0" w:evenHBand="0" w:firstRowFirstColumn="0" w:firstRowLastColumn="0" w:lastRowFirstColumn="0" w:lastRowLastColumn="0"/>
-            <w:tcW w:w="1413" w:type="dxa"/>
+            <w:tcW w:w="1263" w:type="dxa"/>
           </w:tcPr>
           <w:p>
             <w:r>
@@ -14304,7 +14186,7 @@
         </w:tc>
         <w:tc>
           <w:tcPr>
-            <w:tcW w:w="1134" w:type="dxa"/>
+            <w:tcW w:w="1526" w:type="dxa"/>
           </w:tcPr>
           <w:p>
             <w:pPr>
@@ -14317,7 +14199,7 @@
         </w:tc>
         <w:tc>
           <w:tcPr>
-            <w:tcW w:w="1548" w:type="dxa"/>
+            <w:tcW w:w="1529" w:type="dxa"/>
           </w:tcPr>
           <w:p>
             <w:pPr>
@@ -14331,7 +14213,7 @@
         </w:tc>
         <w:tc>
           <w:tcPr>
-            <w:tcW w:w="1392" w:type="dxa"/>
+            <w:tcW w:w="1341" w:type="dxa"/>
           </w:tcPr>
           <w:p>
             <w:pPr>
@@ -14344,7 +14226,7 @@
         </w:tc>
         <w:tc>
           <w:tcPr>
-            <w:tcW w:w="1540" w:type="dxa"/>
+            <w:tcW w:w="1368" w:type="dxa"/>
           </w:tcPr>
           <w:p>
             <w:pPr>
@@ -14378,7 +14260,7 @@
         <w:tc>
           <w:tcPr>
             <w:cnfStyle w:val="001000000000" w:firstRow="0" w:lastRow="0" w:firstColumn="1" w:lastColumn="0" w:oddVBand="0" w:evenVBand="0" w:oddHBand="0" w:evenHBand="0" w:firstRowFirstColumn="0" w:firstRowLastColumn="0" w:lastRowFirstColumn="0" w:lastRowLastColumn="0"/>
-            <w:tcW w:w="1413" w:type="dxa"/>
+            <w:tcW w:w="1263" w:type="dxa"/>
           </w:tcPr>
           <w:p>
             <w:r>
@@ -14388,7 +14270,7 @@
         </w:tc>
         <w:tc>
           <w:tcPr>
-            <w:tcW w:w="1134" w:type="dxa"/>
+            <w:tcW w:w="1526" w:type="dxa"/>
           </w:tcPr>
           <w:p>
             <w:pPr>
@@ -14401,7 +14283,7 @@
         </w:tc>
         <w:tc>
           <w:tcPr>
-            <w:tcW w:w="1548" w:type="dxa"/>
+            <w:tcW w:w="1529" w:type="dxa"/>
           </w:tcPr>
           <w:p>
             <w:pPr>
@@ -14415,7 +14297,7 @@
         </w:tc>
         <w:tc>
           <w:tcPr>
-            <w:tcW w:w="1392" w:type="dxa"/>
+            <w:tcW w:w="1341" w:type="dxa"/>
           </w:tcPr>
           <w:p>
             <w:pPr>
@@ -14428,7 +14310,7 @@
         </w:tc>
         <w:tc>
           <w:tcPr>
-            <w:tcW w:w="1540" w:type="dxa"/>
+            <w:tcW w:w="1368" w:type="dxa"/>
           </w:tcPr>
           <w:p>
             <w:pPr>
@@ -14506,17 +14388,18 @@
         <w:tc>
           <w:tcPr>
             <w:cnfStyle w:val="001000000000" w:firstRow="0" w:lastRow="0" w:firstColumn="1" w:lastColumn="0" w:oddVBand="0" w:evenVBand="0" w:oddHBand="0" w:evenHBand="0" w:firstRowFirstColumn="0" w:firstRowLastColumn="0" w:lastRowFirstColumn="0" w:lastRowLastColumn="0"/>
-            <w:tcW w:w="1413" w:type="dxa"/>
-          </w:tcPr>
-          <w:p>
-            <w:r>
+            <w:tcW w:w="1263" w:type="dxa"/>
+          </w:tcPr>
+          <w:p>
+            <w:r>
+              <w:lastRenderedPageBreak/>
               <w:t>PUT</w:t>
             </w:r>
           </w:p>
         </w:tc>
         <w:tc>
           <w:tcPr>
-            <w:tcW w:w="1134" w:type="dxa"/>
+            <w:tcW w:w="1526" w:type="dxa"/>
           </w:tcPr>
           <w:p>
             <w:pPr>
@@ -14529,7 +14412,7 @@
         </w:tc>
         <w:tc>
           <w:tcPr>
-            <w:tcW w:w="1548" w:type="dxa"/>
+            <w:tcW w:w="1529" w:type="dxa"/>
           </w:tcPr>
           <w:p>
             <w:pPr>
@@ -14542,7 +14425,7 @@
         </w:tc>
         <w:tc>
           <w:tcPr>
-            <w:tcW w:w="1392" w:type="dxa"/>
+            <w:tcW w:w="1341" w:type="dxa"/>
           </w:tcPr>
           <w:p>
             <w:pPr>
@@ -14555,7 +14438,7 @@
         </w:tc>
         <w:tc>
           <w:tcPr>
-            <w:tcW w:w="1540" w:type="dxa"/>
+            <w:tcW w:w="1368" w:type="dxa"/>
           </w:tcPr>
           <w:p>
             <w:pPr>
@@ -14608,99 +14491,145 @@
         <w:tc>
           <w:tcPr>
             <w:cnfStyle w:val="001000000000" w:firstRow="0" w:lastRow="0" w:firstColumn="1" w:lastColumn="0" w:oddVBand="0" w:evenVBand="0" w:oddHBand="0" w:evenHBand="0" w:firstRowFirstColumn="0" w:firstRowLastColumn="0" w:lastRowFirstColumn="0" w:lastRowLastColumn="0"/>
-            <w:tcW w:w="1413" w:type="dxa"/>
-          </w:tcPr>
-          <w:p>
-            <w:r>
-              <w:lastRenderedPageBreak/>
+            <w:tcW w:w="1263" w:type="dxa"/>
+          </w:tcPr>
+          <w:p>
+            <w:r>
               <w:t>DELETE</w:t>
             </w:r>
           </w:p>
         </w:tc>
         <w:tc>
           <w:tcPr>
-            <w:tcW w:w="1134" w:type="dxa"/>
+            <w:tcW w:w="1526" w:type="dxa"/>
           </w:tcPr>
           <w:p>
             <w:pPr>
               <w:cnfStyle w:val="000000000000" w:firstRow="0" w:lastRow="0" w:firstColumn="0" w:lastColumn="0" w:oddVBand="0" w:evenVBand="0" w:oddHBand="0" w:evenHBand="0" w:firstRowFirstColumn="0" w:firstRowLastColumn="0" w:lastRowFirstColumn="0" w:lastRowLastColumn="0"/>
             </w:pPr>
             <w:r>
+              <w:t>/empresas/id</w:t>
+            </w:r>
+          </w:p>
+        </w:tc>
+        <w:tc>
+          <w:tcPr>
+            <w:tcW w:w="1529" w:type="dxa"/>
+          </w:tcPr>
+          <w:p>
+            <w:pPr>
+              <w:cnfStyle w:val="000000000000" w:firstRow="0" w:lastRow="0" w:firstColumn="0" w:lastColumn="0" w:oddVBand="0" w:evenVBand="0" w:oddHBand="0" w:evenHBand="0" w:firstRowFirstColumn="0" w:firstRowLastColumn="0" w:lastRowFirstColumn="0" w:lastRowLastColumn="0"/>
+            </w:pPr>
+            <w:r>
+              <w:t>Eliminar una empresa especifica</w:t>
+            </w:r>
+          </w:p>
+        </w:tc>
+        <w:tc>
+          <w:tcPr>
+            <w:tcW w:w="1341" w:type="dxa"/>
+          </w:tcPr>
+          <w:p>
+            <w:pPr>
+              <w:cnfStyle w:val="000000000000" w:firstRow="0" w:lastRow="0" w:firstColumn="0" w:lastColumn="0" w:oddVBand="0" w:evenVBand="0" w:oddHBand="0" w:evenHBand="0" w:firstRowFirstColumn="0" w:firstRowLastColumn="0" w:lastRowFirstColumn="0" w:lastRowLastColumn="0"/>
+            </w:pPr>
+            <w:r>
+              <w:t>JSON</w:t>
+            </w:r>
+          </w:p>
+        </w:tc>
+        <w:tc>
+          <w:tcPr>
+            <w:tcW w:w="1368" w:type="dxa"/>
+          </w:tcPr>
+          <w:p>
+            <w:pPr>
+              <w:cnfStyle w:val="000000000000" w:firstRow="0" w:lastRow="0" w:firstColumn="0" w:lastColumn="0" w:oddVBand="0" w:evenVBand="0" w:oddHBand="0" w:evenHBand="0" w:firstRowFirstColumn="0" w:firstRowLastColumn="0" w:lastRowFirstColumn="0" w:lastRowLastColumn="0"/>
+            </w:pPr>
+            <w:r>
               <w:t>-</w:t>
             </w:r>
           </w:p>
         </w:tc>
         <w:tc>
           <w:tcPr>
-            <w:tcW w:w="1548" w:type="dxa"/>
-          </w:tcPr>
-          <w:p>
-            <w:pPr>
+            <w:tcW w:w="1194" w:type="dxa"/>
+          </w:tcPr>
+          <w:p>
+            <w:pPr>
+              <w:jc w:val="left"/>
               <w:cnfStyle w:val="000000000000" w:firstRow="0" w:lastRow="0" w:firstColumn="0" w:lastColumn="0" w:oddVBand="0" w:evenVBand="0" w:oddHBand="0" w:evenHBand="0" w:firstRowFirstColumn="0" w:firstRowLastColumn="0" w:lastRowFirstColumn="0" w:lastRowLastColumn="0"/>
-            </w:pPr>
-            <w:r>
-              <w:t>-</w:t>
-            </w:r>
-          </w:p>
-        </w:tc>
-        <w:tc>
-          <w:tcPr>
-            <w:tcW w:w="1392" w:type="dxa"/>
-          </w:tcPr>
+              <w:rPr>
+                <w:lang w:val="en-US"/>
+              </w:rPr>
+            </w:pPr>
+            <w:r>
+              <w:rPr>
+                <w:lang w:val="en-US"/>
+              </w:rPr>
+              <w:t>20</w:t>
+            </w:r>
+            <w:r>
+              <w:rPr>
+                <w:lang w:val="en-US"/>
+              </w:rPr>
+              <w:t>0</w:t>
+            </w:r>
+            <w:r>
+              <w:rPr>
+                <w:lang w:val="en-US"/>
+              </w:rPr>
+              <w:t xml:space="preserve"> – </w:t>
+            </w:r>
+            <w:r>
+              <w:rPr>
+                <w:lang w:val="en-US"/>
+              </w:rPr>
+              <w:t>OK</w:t>
+            </w:r>
+          </w:p>
           <w:p>
             <w:pPr>
               <w:cnfStyle w:val="000000000000" w:firstRow="0" w:lastRow="0" w:firstColumn="0" w:lastColumn="0" w:oddVBand="0" w:evenVBand="0" w:oddHBand="0" w:evenHBand="0" w:firstRowFirstColumn="0" w:firstRowLastColumn="0" w:lastRowFirstColumn="0" w:lastRowLastColumn="0"/>
-            </w:pPr>
-            <w:r>
-              <w:t>-</w:t>
-            </w:r>
-          </w:p>
-        </w:tc>
-        <w:tc>
-          <w:tcPr>
-            <w:tcW w:w="1540" w:type="dxa"/>
-          </w:tcPr>
-          <w:p>
-            <w:pPr>
+              <w:rPr>
+                <w:lang w:val="en-US"/>
+              </w:rPr>
+            </w:pPr>
+            <w:r>
+              <w:rPr>
+                <w:lang w:val="en-US"/>
+              </w:rPr>
+              <w:t>404 – Not Found</w:t>
+            </w:r>
+          </w:p>
+          <w:p>
+            <w:pPr>
+              <w:jc w:val="left"/>
               <w:cnfStyle w:val="000000000000" w:firstRow="0" w:lastRow="0" w:firstColumn="0" w:lastColumn="0" w:oddVBand="0" w:evenVBand="0" w:oddHBand="0" w:evenHBand="0" w:firstRowFirstColumn="0" w:firstRowLastColumn="0" w:lastRowFirstColumn="0" w:lastRowLastColumn="0"/>
-            </w:pPr>
-            <w:r>
-              <w:t>-</w:t>
-            </w:r>
-          </w:p>
-        </w:tc>
-        <w:tc>
-          <w:tcPr>
-            <w:tcW w:w="1194" w:type="dxa"/>
-          </w:tcPr>
+              <w:rPr>
+                <w:lang w:val="en-US"/>
+              </w:rPr>
+            </w:pPr>
+            <w:r>
+              <w:rPr>
+                <w:lang w:val="en-US"/>
+              </w:rPr>
+              <w:t>400 – Bad Request</w:t>
+            </w:r>
+          </w:p>
           <w:p>
             <w:pPr>
               <w:cnfStyle w:val="000000000000" w:firstRow="0" w:lastRow="0" w:firstColumn="0" w:lastColumn="0" w:oddVBand="0" w:evenVBand="0" w:oddHBand="0" w:evenHBand="0" w:firstRowFirstColumn="0" w:firstRowLastColumn="0" w:lastRowFirstColumn="0" w:lastRowLastColumn="0"/>
-            </w:pPr>
-            <w:r>
-              <w:t xml:space="preserve">405 – </w:t>
-            </w:r>
-            <w:proofErr w:type="spellStart"/>
-            <w:r>
-              <w:t>Method</w:t>
-            </w:r>
-            <w:proofErr w:type="spellEnd"/>
-            <w:r>
-              <w:t xml:space="preserve"> </w:t>
-            </w:r>
-            <w:proofErr w:type="spellStart"/>
-            <w:r>
-              <w:t>not</w:t>
-            </w:r>
-            <w:proofErr w:type="spellEnd"/>
-            <w:r>
-              <w:t xml:space="preserve"> </w:t>
-            </w:r>
-            <w:proofErr w:type="spellStart"/>
-            <w:r>
-              <w:t>Allowed</w:t>
-            </w:r>
-            <w:proofErr w:type="spellEnd"/>
+              <w:rPr>
+                <w:lang w:val="en-US"/>
+              </w:rPr>
+            </w:pPr>
+            <w:r>
+              <w:rPr>
+                <w:lang w:val="en-US"/>
+              </w:rPr>
+              <w:t>500 – Internal Server Error</w:t>
+            </w:r>
           </w:p>
         </w:tc>
       </w:tr>
@@ -14712,7 +14641,7 @@
         <w:tc>
           <w:tcPr>
             <w:cnfStyle w:val="001000000000" w:firstRow="0" w:lastRow="0" w:firstColumn="1" w:lastColumn="0" w:oddVBand="0" w:evenVBand="0" w:oddHBand="0" w:evenHBand="0" w:firstRowFirstColumn="0" w:firstRowLastColumn="0" w:lastRowFirstColumn="0" w:lastRowLastColumn="0"/>
-            <w:tcW w:w="1413" w:type="dxa"/>
+            <w:tcW w:w="1263" w:type="dxa"/>
           </w:tcPr>
           <w:p>
             <w:r>
@@ -14722,88 +14651,135 @@
         </w:tc>
         <w:tc>
           <w:tcPr>
-            <w:tcW w:w="1134" w:type="dxa"/>
+            <w:tcW w:w="1526" w:type="dxa"/>
           </w:tcPr>
           <w:p>
             <w:pPr>
               <w:cnfStyle w:val="000000100000" w:firstRow="0" w:lastRow="0" w:firstColumn="0" w:lastColumn="0" w:oddVBand="0" w:evenVBand="0" w:oddHBand="1" w:evenHBand="0" w:firstRowFirstColumn="0" w:firstRowLastColumn="0" w:lastRowFirstColumn="0" w:lastRowLastColumn="0"/>
             </w:pPr>
             <w:r>
+              <w:t>/empresas/id</w:t>
+            </w:r>
+          </w:p>
+        </w:tc>
+        <w:tc>
+          <w:tcPr>
+            <w:tcW w:w="1529" w:type="dxa"/>
+          </w:tcPr>
+          <w:p>
+            <w:pPr>
+              <w:cnfStyle w:val="000000100000" w:firstRow="0" w:lastRow="0" w:firstColumn="0" w:lastColumn="0" w:oddVBand="0" w:evenVBand="0" w:oddHBand="1" w:evenHBand="0" w:firstRowFirstColumn="0" w:firstRowLastColumn="0" w:lastRowFirstColumn="0" w:lastRowLastColumn="0"/>
+            </w:pPr>
+            <w:r>
+              <w:t>Modificar un atributo de una empresa</w:t>
+            </w:r>
+          </w:p>
+        </w:tc>
+        <w:tc>
+          <w:tcPr>
+            <w:tcW w:w="1341" w:type="dxa"/>
+          </w:tcPr>
+          <w:p>
+            <w:pPr>
+              <w:cnfStyle w:val="000000100000" w:firstRow="0" w:lastRow="0" w:firstColumn="0" w:lastColumn="0" w:oddVBand="0" w:evenVBand="0" w:oddHBand="1" w:evenHBand="0" w:firstRowFirstColumn="0" w:firstRowLastColumn="0" w:lastRowFirstColumn="0" w:lastRowLastColumn="0"/>
+            </w:pPr>
+            <w:r>
+              <w:t>JSON</w:t>
+            </w:r>
+          </w:p>
+        </w:tc>
+        <w:tc>
+          <w:tcPr>
+            <w:tcW w:w="1368" w:type="dxa"/>
+          </w:tcPr>
+          <w:p>
+            <w:pPr>
+              <w:cnfStyle w:val="000000100000" w:firstRow="0" w:lastRow="0" w:firstColumn="0" w:lastColumn="0" w:oddVBand="0" w:evenVBand="0" w:oddHBand="1" w:evenHBand="0" w:firstRowFirstColumn="0" w:firstRowLastColumn="0" w:lastRowFirstColumn="0" w:lastRowLastColumn="0"/>
+            </w:pPr>
+            <w:r>
               <w:t>-</w:t>
             </w:r>
           </w:p>
         </w:tc>
         <w:tc>
           <w:tcPr>
-            <w:tcW w:w="1548" w:type="dxa"/>
-          </w:tcPr>
-          <w:p>
-            <w:pPr>
+            <w:tcW w:w="1194" w:type="dxa"/>
+          </w:tcPr>
+          <w:p>
+            <w:pPr>
+              <w:jc w:val="left"/>
               <w:cnfStyle w:val="000000100000" w:firstRow="0" w:lastRow="0" w:firstColumn="0" w:lastColumn="0" w:oddVBand="0" w:evenVBand="0" w:oddHBand="1" w:evenHBand="0" w:firstRowFirstColumn="0" w:firstRowLastColumn="0" w:lastRowFirstColumn="0" w:lastRowLastColumn="0"/>
-            </w:pPr>
-            <w:r>
-              <w:t>-</w:t>
-            </w:r>
-          </w:p>
-        </w:tc>
-        <w:tc>
-          <w:tcPr>
-            <w:tcW w:w="1392" w:type="dxa"/>
-          </w:tcPr>
+              <w:rPr>
+                <w:lang w:val="en-US"/>
+              </w:rPr>
+            </w:pPr>
+            <w:r>
+              <w:rPr>
+                <w:lang w:val="en-US"/>
+              </w:rPr>
+              <w:t>20</w:t>
+            </w:r>
+            <w:r>
+              <w:rPr>
+                <w:lang w:val="en-US"/>
+              </w:rPr>
+              <w:t>0</w:t>
+            </w:r>
+            <w:r>
+              <w:rPr>
+                <w:lang w:val="en-US"/>
+              </w:rPr>
+              <w:t xml:space="preserve"> – </w:t>
+            </w:r>
+            <w:r>
+              <w:rPr>
+                <w:lang w:val="en-US"/>
+              </w:rPr>
+              <w:t>OK</w:t>
+            </w:r>
+          </w:p>
           <w:p>
             <w:pPr>
               <w:cnfStyle w:val="000000100000" w:firstRow="0" w:lastRow="0" w:firstColumn="0" w:lastColumn="0" w:oddVBand="0" w:evenVBand="0" w:oddHBand="1" w:evenHBand="0" w:firstRowFirstColumn="0" w:firstRowLastColumn="0" w:lastRowFirstColumn="0" w:lastRowLastColumn="0"/>
-            </w:pPr>
-            <w:r>
-              <w:t>-</w:t>
-            </w:r>
-          </w:p>
-        </w:tc>
-        <w:tc>
-          <w:tcPr>
-            <w:tcW w:w="1540" w:type="dxa"/>
-          </w:tcPr>
-          <w:p>
-            <w:pPr>
+              <w:rPr>
+                <w:lang w:val="en-US"/>
+              </w:rPr>
+            </w:pPr>
+            <w:r>
+              <w:rPr>
+                <w:lang w:val="en-US"/>
+              </w:rPr>
+              <w:t>404 – Not Found</w:t>
+            </w:r>
+          </w:p>
+          <w:p>
+            <w:pPr>
+              <w:jc w:val="left"/>
               <w:cnfStyle w:val="000000100000" w:firstRow="0" w:lastRow="0" w:firstColumn="0" w:lastColumn="0" w:oddVBand="0" w:evenVBand="0" w:oddHBand="1" w:evenHBand="0" w:firstRowFirstColumn="0" w:firstRowLastColumn="0" w:lastRowFirstColumn="0" w:lastRowLastColumn="0"/>
-            </w:pPr>
-            <w:r>
-              <w:t>-</w:t>
-            </w:r>
-          </w:p>
-        </w:tc>
-        <w:tc>
-          <w:tcPr>
-            <w:tcW w:w="1194" w:type="dxa"/>
-          </w:tcPr>
+              <w:rPr>
+                <w:lang w:val="en-US"/>
+              </w:rPr>
+            </w:pPr>
+            <w:r>
+              <w:rPr>
+                <w:lang w:val="en-US"/>
+              </w:rPr>
+              <w:t>400 – Bad Request</w:t>
+            </w:r>
+          </w:p>
           <w:p>
             <w:pPr>
               <w:cnfStyle w:val="000000100000" w:firstRow="0" w:lastRow="0" w:firstColumn="0" w:lastColumn="0" w:oddVBand="0" w:evenVBand="0" w:oddHBand="1" w:evenHBand="0" w:firstRowFirstColumn="0" w:firstRowLastColumn="0" w:lastRowFirstColumn="0" w:lastRowLastColumn="0"/>
-            </w:pPr>
-            <w:r>
-              <w:t xml:space="preserve">405 – </w:t>
-            </w:r>
-            <w:proofErr w:type="spellStart"/>
-            <w:r>
-              <w:t>Method</w:t>
-            </w:r>
-            <w:proofErr w:type="spellEnd"/>
-            <w:r>
-              <w:t xml:space="preserve"> </w:t>
-            </w:r>
-            <w:proofErr w:type="spellStart"/>
-            <w:r>
-              <w:t>not</w:t>
-            </w:r>
-            <w:proofErr w:type="spellEnd"/>
-            <w:r>
-              <w:t xml:space="preserve"> </w:t>
-            </w:r>
-            <w:proofErr w:type="spellStart"/>
-            <w:r>
-              <w:t>Allowed</w:t>
-            </w:r>
-            <w:proofErr w:type="spellEnd"/>
+              <w:rPr>
+                <w:lang w:val="en-US"/>
+              </w:rPr>
+            </w:pPr>
+            <w:r>
+              <w:rPr>
+                <w:lang w:val="en-US"/>
+              </w:rPr>
+              <w:t>500 – Internal Server Error</w:t>
+            </w:r>
           </w:p>
         </w:tc>
       </w:tr>
@@ -14874,6 +14850,7 @@
           </w:tcPr>
           <w:p>
             <w:r>
+              <w:lastRenderedPageBreak/>
               <w:t>Método</w:t>
             </w:r>
           </w:p>
@@ -15033,6 +15010,12 @@
               </w:rPr>
               <w:t>201 – Created</w:t>
             </w:r>
+            <w:r>
+              <w:rPr>
+                <w:lang w:val="en-US"/>
+              </w:rPr>
+              <w:t>. Location Header</w:t>
+            </w:r>
           </w:p>
           <w:p>
             <w:pPr>
@@ -15104,11 +15087,7 @@
               <w:cnfStyle w:val="000000000000" w:firstRow="0" w:lastRow="0" w:firstColumn="0" w:lastColumn="0" w:oddVBand="0" w:evenVBand="0" w:oddHBand="0" w:evenHBand="0" w:firstRowFirstColumn="0" w:firstRowLastColumn="0" w:lastRowFirstColumn="0" w:lastRowLastColumn="0"/>
             </w:pPr>
             <w:r>
-              <w:t xml:space="preserve">Se obtiene un listado de todas las ofertas de una </w:t>
-            </w:r>
-            <w:r>
-              <w:lastRenderedPageBreak/>
-              <w:t>empresa especifica</w:t>
+              <w:t>Se obtiene un listado de todas las ofertas de una empresa especifica</w:t>
             </w:r>
           </w:p>
         </w:tc>
@@ -15121,7 +15100,6 @@
               <w:cnfStyle w:val="000000000000" w:firstRow="0" w:lastRow="0" w:firstColumn="0" w:lastColumn="0" w:oddVBand="0" w:evenVBand="0" w:oddHBand="0" w:evenHBand="0" w:firstRowFirstColumn="0" w:firstRowLastColumn="0" w:lastRowFirstColumn="0" w:lastRowLastColumn="0"/>
             </w:pPr>
             <w:r>
-              <w:lastRenderedPageBreak/>
               <w:t>JSON</w:t>
             </w:r>
           </w:p>
@@ -15193,7 +15171,6 @@
               <w:rPr>
                 <w:lang w:val="en-US"/>
               </w:rPr>
-              <w:lastRenderedPageBreak/>
               <w:t>500 – Internal Server Error</w:t>
             </w:r>
           </w:p>
@@ -15211,7 +15188,6 @@
           </w:tcPr>
           <w:p>
             <w:r>
-              <w:lastRenderedPageBreak/>
               <w:t>PUT</w:t>
             </w:r>
           </w:p>
@@ -15417,6 +15393,7 @@
           </w:tcPr>
           <w:p>
             <w:r>
+              <w:lastRenderedPageBreak/>
               <w:t>PATCH</w:t>
             </w:r>
           </w:p>
@@ -15904,7 +15881,6 @@
           </w:tcPr>
           <w:p>
             <w:r>
-              <w:lastRenderedPageBreak/>
               <w:t>PUT</w:t>
             </w:r>
           </w:p>
@@ -16034,6 +16010,7 @@
           </w:tcPr>
           <w:p>
             <w:r>
+              <w:lastRenderedPageBreak/>
               <w:t>DELETE</w:t>
             </w:r>
           </w:p>
@@ -16282,6 +16259,732 @@
         <w:t>/id</w:t>
       </w:r>
     </w:p>
+    <w:tbl>
+      <w:tblPr>
+        <w:tblStyle w:val="Tablaconcuadrcula7concolores-nfasis1"/>
+        <w:tblW w:w="9067" w:type="dxa"/>
+        <w:tblInd w:w="5" w:type="dxa"/>
+        <w:tblLayout w:type="fixed"/>
+        <w:tblLook w:val="04A0" w:firstRow="1" w:lastRow="0" w:firstColumn="1" w:lastColumn="0" w:noHBand="0" w:noVBand="1"/>
+      </w:tblPr>
+      <w:tblGrid>
+        <w:gridCol w:w="1007"/>
+        <w:gridCol w:w="2674"/>
+        <w:gridCol w:w="1559"/>
+        <w:gridCol w:w="851"/>
+        <w:gridCol w:w="1134"/>
+        <w:gridCol w:w="1842"/>
+      </w:tblGrid>
+      <w:tr>
+        <w:trPr>
+          <w:cnfStyle w:val="100000000000" w:firstRow="1" w:lastRow="0" w:firstColumn="0" w:lastColumn="0" w:oddVBand="0" w:evenVBand="0" w:oddHBand="0" w:evenHBand="0" w:firstRowFirstColumn="0" w:firstRowLastColumn="0" w:lastRowFirstColumn="0" w:lastRowLastColumn="0"/>
+          <w:trHeight w:val="759"/>
+        </w:trPr>
+        <w:tc>
+          <w:tcPr>
+            <w:cnfStyle w:val="001000000100" w:firstRow="0" w:lastRow="0" w:firstColumn="1" w:lastColumn="0" w:oddVBand="0" w:evenVBand="0" w:oddHBand="0" w:evenHBand="0" w:firstRowFirstColumn="1" w:firstRowLastColumn="0" w:lastRowFirstColumn="0" w:lastRowLastColumn="0"/>
+            <w:tcW w:w="1007" w:type="dxa"/>
+          </w:tcPr>
+          <w:p>
+            <w:r>
+              <w:t>Método</w:t>
+            </w:r>
+          </w:p>
+        </w:tc>
+        <w:tc>
+          <w:tcPr>
+            <w:tcW w:w="2674" w:type="dxa"/>
+          </w:tcPr>
+          <w:p>
+            <w:pPr>
+              <w:cnfStyle w:val="100000000000" w:firstRow="1" w:lastRow="0" w:firstColumn="0" w:lastColumn="0" w:oddVBand="0" w:evenVBand="0" w:oddHBand="0" w:evenHBand="0" w:firstRowFirstColumn="0" w:firstRowLastColumn="0" w:lastRowFirstColumn="0" w:lastRowLastColumn="0"/>
+            </w:pPr>
+            <w:r>
+              <w:t>URI</w:t>
+            </w:r>
+          </w:p>
+        </w:tc>
+        <w:tc>
+          <w:tcPr>
+            <w:tcW w:w="1559" w:type="dxa"/>
+          </w:tcPr>
+          <w:p>
+            <w:pPr>
+              <w:cnfStyle w:val="100000000000" w:firstRow="1" w:lastRow="0" w:firstColumn="0" w:lastColumn="0" w:oddVBand="0" w:evenVBand="0" w:oddHBand="0" w:evenHBand="0" w:firstRowFirstColumn="0" w:firstRowLastColumn="0" w:lastRowFirstColumn="0" w:lastRowLastColumn="0"/>
+            </w:pPr>
+            <w:r>
+              <w:t>Utilidad</w:t>
+            </w:r>
+          </w:p>
+        </w:tc>
+        <w:tc>
+          <w:tcPr>
+            <w:tcW w:w="851" w:type="dxa"/>
+          </w:tcPr>
+          <w:p>
+            <w:pPr>
+              <w:cnfStyle w:val="100000000000" w:firstRow="1" w:lastRow="0" w:firstColumn="0" w:lastColumn="0" w:oddVBand="0" w:evenVBand="0" w:oddHBand="0" w:evenHBand="0" w:firstRowFirstColumn="0" w:firstRowLastColumn="0" w:lastRowFirstColumn="0" w:lastRowLastColumn="0"/>
+            </w:pPr>
+            <w:r>
+              <w:t>Semántica</w:t>
+            </w:r>
+          </w:p>
+        </w:tc>
+        <w:tc>
+          <w:tcPr>
+            <w:tcW w:w="1134" w:type="dxa"/>
+          </w:tcPr>
+          <w:p>
+            <w:pPr>
+              <w:cnfStyle w:val="100000000000" w:firstRow="1" w:lastRow="0" w:firstColumn="0" w:lastColumn="0" w:oddVBand="0" w:evenVBand="0" w:oddHBand="0" w:evenHBand="0" w:firstRowFirstColumn="0" w:firstRowLastColumn="0" w:lastRowFirstColumn="0" w:lastRowLastColumn="0"/>
+            </w:pPr>
+            <w:r>
+              <w:t>Cuerpo Solicitud</w:t>
+            </w:r>
+          </w:p>
+        </w:tc>
+        <w:tc>
+          <w:tcPr>
+            <w:tcW w:w="1842" w:type="dxa"/>
+          </w:tcPr>
+          <w:p>
+            <w:pPr>
+              <w:jc w:val="left"/>
+              <w:cnfStyle w:val="100000000000" w:firstRow="1" w:lastRow="0" w:firstColumn="0" w:lastColumn="0" w:oddVBand="0" w:evenVBand="0" w:oddHBand="0" w:evenHBand="0" w:firstRowFirstColumn="0" w:firstRowLastColumn="0" w:lastRowFirstColumn="0" w:lastRowLastColumn="0"/>
+            </w:pPr>
+            <w:r>
+              <w:t>Códigos de respuesta</w:t>
+            </w:r>
+          </w:p>
+        </w:tc>
+      </w:tr>
+      <w:tr>
+        <w:trPr>
+          <w:cnfStyle w:val="000000100000" w:firstRow="0" w:lastRow="0" w:firstColumn="0" w:lastColumn="0" w:oddVBand="0" w:evenVBand="0" w:oddHBand="1" w:evenHBand="0" w:firstRowFirstColumn="0" w:firstRowLastColumn="0" w:lastRowFirstColumn="0" w:lastRowLastColumn="0"/>
+          <w:trHeight w:val="759"/>
+        </w:trPr>
+        <w:tc>
+          <w:tcPr>
+            <w:cnfStyle w:val="001000000000" w:firstRow="0" w:lastRow="0" w:firstColumn="1" w:lastColumn="0" w:oddVBand="0" w:evenVBand="0" w:oddHBand="0" w:evenHBand="0" w:firstRowFirstColumn="0" w:firstRowLastColumn="0" w:lastRowFirstColumn="0" w:lastRowLastColumn="0"/>
+            <w:tcW w:w="1007" w:type="dxa"/>
+          </w:tcPr>
+          <w:p>
+            <w:r>
+              <w:t>POST</w:t>
+            </w:r>
+          </w:p>
+        </w:tc>
+        <w:tc>
+          <w:tcPr>
+            <w:tcW w:w="2674" w:type="dxa"/>
+          </w:tcPr>
+          <w:p>
+            <w:pPr>
+              <w:cnfStyle w:val="000000100000" w:firstRow="0" w:lastRow="0" w:firstColumn="0" w:lastColumn="0" w:oddVBand="0" w:evenVBand="0" w:oddHBand="1" w:evenHBand="0" w:firstRowFirstColumn="0" w:firstRowLastColumn="0" w:lastRowFirstColumn="0" w:lastRowLastColumn="0"/>
+            </w:pPr>
+            <w:r>
+              <w:t>-</w:t>
+            </w:r>
+          </w:p>
+        </w:tc>
+        <w:tc>
+          <w:tcPr>
+            <w:tcW w:w="1559" w:type="dxa"/>
+          </w:tcPr>
+          <w:p>
+            <w:pPr>
+              <w:jc w:val="left"/>
+              <w:cnfStyle w:val="000000100000" w:firstRow="0" w:lastRow="0" w:firstColumn="0" w:lastColumn="0" w:oddVBand="0" w:evenVBand="0" w:oddHBand="1" w:evenHBand="0" w:firstRowFirstColumn="0" w:firstRowLastColumn="0" w:lastRowFirstColumn="0" w:lastRowLastColumn="0"/>
+            </w:pPr>
+            <w:r>
+              <w:t>-</w:t>
+            </w:r>
+          </w:p>
+        </w:tc>
+        <w:tc>
+          <w:tcPr>
+            <w:tcW w:w="851" w:type="dxa"/>
+          </w:tcPr>
+          <w:p>
+            <w:pPr>
+              <w:cnfStyle w:val="000000100000" w:firstRow="0" w:lastRow="0" w:firstColumn="0" w:lastColumn="0" w:oddVBand="0" w:evenVBand="0" w:oddHBand="1" w:evenHBand="0" w:firstRowFirstColumn="0" w:firstRowLastColumn="0" w:lastRowFirstColumn="0" w:lastRowLastColumn="0"/>
+            </w:pPr>
+            <w:r>
+              <w:t>-</w:t>
+            </w:r>
+          </w:p>
+        </w:tc>
+        <w:tc>
+          <w:tcPr>
+            <w:tcW w:w="1134" w:type="dxa"/>
+          </w:tcPr>
+          <w:p>
+            <w:pPr>
+              <w:jc w:val="left"/>
+              <w:cnfStyle w:val="000000100000" w:firstRow="0" w:lastRow="0" w:firstColumn="0" w:lastColumn="0" w:oddVBand="0" w:evenVBand="0" w:oddHBand="1" w:evenHBand="0" w:firstRowFirstColumn="0" w:firstRowLastColumn="0" w:lastRowFirstColumn="0" w:lastRowLastColumn="0"/>
+            </w:pPr>
+            <w:r>
+              <w:t>-</w:t>
+            </w:r>
+          </w:p>
+        </w:tc>
+        <w:tc>
+          <w:tcPr>
+            <w:tcW w:w="1842" w:type="dxa"/>
+          </w:tcPr>
+          <w:p>
+            <w:pPr>
+              <w:jc w:val="left"/>
+              <w:cnfStyle w:val="000000100000" w:firstRow="0" w:lastRow="0" w:firstColumn="0" w:lastColumn="0" w:oddVBand="0" w:evenVBand="0" w:oddHBand="1" w:evenHBand="0" w:firstRowFirstColumn="0" w:firstRowLastColumn="0" w:lastRowFirstColumn="0" w:lastRowLastColumn="0"/>
+            </w:pPr>
+            <w:r>
+              <w:t xml:space="preserve">405 – </w:t>
+            </w:r>
+            <w:proofErr w:type="spellStart"/>
+            <w:r>
+              <w:t>Method</w:t>
+            </w:r>
+            <w:proofErr w:type="spellEnd"/>
+            <w:r>
+              <w:t xml:space="preserve"> </w:t>
+            </w:r>
+            <w:proofErr w:type="spellStart"/>
+            <w:r>
+              <w:t>not</w:t>
+            </w:r>
+            <w:proofErr w:type="spellEnd"/>
+            <w:r>
+              <w:t xml:space="preserve"> </w:t>
+            </w:r>
+            <w:proofErr w:type="spellStart"/>
+            <w:r>
+              <w:t>Allowed</w:t>
+            </w:r>
+            <w:proofErr w:type="spellEnd"/>
+          </w:p>
+        </w:tc>
+      </w:tr>
+      <w:tr>
+        <w:trPr>
+          <w:trHeight w:val="759"/>
+        </w:trPr>
+        <w:tc>
+          <w:tcPr>
+            <w:cnfStyle w:val="001000000000" w:firstRow="0" w:lastRow="0" w:firstColumn="1" w:lastColumn="0" w:oddVBand="0" w:evenVBand="0" w:oddHBand="0" w:evenHBand="0" w:firstRowFirstColumn="0" w:firstRowLastColumn="0" w:lastRowFirstColumn="0" w:lastRowLastColumn="0"/>
+            <w:tcW w:w="1007" w:type="dxa"/>
+          </w:tcPr>
+          <w:p>
+            <w:r>
+              <w:t>GET</w:t>
+            </w:r>
+          </w:p>
+        </w:tc>
+        <w:tc>
+          <w:tcPr>
+            <w:tcW w:w="2674" w:type="dxa"/>
+          </w:tcPr>
+          <w:p>
+            <w:pPr>
+              <w:cnfStyle w:val="000000000000" w:firstRow="0" w:lastRow="0" w:firstColumn="0" w:lastColumn="0" w:oddVBand="0" w:evenVBand="0" w:oddHBand="0" w:evenHBand="0" w:firstRowFirstColumn="0" w:firstRowLastColumn="0" w:lastRowFirstColumn="0" w:lastRowLastColumn="0"/>
+            </w:pPr>
+            <w:r>
+              <w:t>/ofertas/id</w:t>
+            </w:r>
+          </w:p>
+        </w:tc>
+        <w:tc>
+          <w:tcPr>
+            <w:tcW w:w="1559" w:type="dxa"/>
+          </w:tcPr>
+          <w:p>
+            <w:pPr>
+              <w:jc w:val="left"/>
+              <w:cnfStyle w:val="000000000000" w:firstRow="0" w:lastRow="0" w:firstColumn="0" w:lastColumn="0" w:oddVBand="0" w:evenVBand="0" w:oddHBand="0" w:evenHBand="0" w:firstRowFirstColumn="0" w:firstRowLastColumn="0" w:lastRowFirstColumn="0" w:lastRowLastColumn="0"/>
+            </w:pPr>
+            <w:r>
+              <w:t>Se obtiene una oferta especifica</w:t>
+            </w:r>
+          </w:p>
+        </w:tc>
+        <w:tc>
+          <w:tcPr>
+            <w:tcW w:w="851" w:type="dxa"/>
+          </w:tcPr>
+          <w:p>
+            <w:pPr>
+              <w:cnfStyle w:val="000000000000" w:firstRow="0" w:lastRow="0" w:firstColumn="0" w:lastColumn="0" w:oddVBand="0" w:evenVBand="0" w:oddHBand="0" w:evenHBand="0" w:firstRowFirstColumn="0" w:firstRowLastColumn="0" w:lastRowFirstColumn="0" w:lastRowLastColumn="0"/>
+            </w:pPr>
+            <w:r>
+              <w:t>JSON</w:t>
+            </w:r>
+          </w:p>
+        </w:tc>
+        <w:tc>
+          <w:tcPr>
+            <w:tcW w:w="1134" w:type="dxa"/>
+          </w:tcPr>
+          <w:p>
+            <w:pPr>
+              <w:cnfStyle w:val="000000000000" w:firstRow="0" w:lastRow="0" w:firstColumn="0" w:lastColumn="0" w:oddVBand="0" w:evenVBand="0" w:oddHBand="0" w:evenHBand="0" w:firstRowFirstColumn="0" w:firstRowLastColumn="0" w:lastRowFirstColumn="0" w:lastRowLastColumn="0"/>
+            </w:pPr>
+          </w:p>
+        </w:tc>
+        <w:tc>
+          <w:tcPr>
+            <w:tcW w:w="1842" w:type="dxa"/>
+          </w:tcPr>
+          <w:p>
+            <w:pPr>
+              <w:cnfStyle w:val="000000000000" w:firstRow="0" w:lastRow="0" w:firstColumn="0" w:lastColumn="0" w:oddVBand="0" w:evenVBand="0" w:oddHBand="0" w:evenHBand="0" w:firstRowFirstColumn="0" w:firstRowLastColumn="0" w:lastRowFirstColumn="0" w:lastRowLastColumn="0"/>
+              <w:rPr>
+                <w:lang w:val="en-US"/>
+              </w:rPr>
+            </w:pPr>
+            <w:r>
+              <w:rPr>
+                <w:lang w:val="en-US"/>
+              </w:rPr>
+              <w:t>200 – OK</w:t>
+            </w:r>
+          </w:p>
+          <w:p>
+            <w:pPr>
+              <w:cnfStyle w:val="000000000000" w:firstRow="0" w:lastRow="0" w:firstColumn="0" w:lastColumn="0" w:oddVBand="0" w:evenVBand="0" w:oddHBand="0" w:evenHBand="0" w:firstRowFirstColumn="0" w:firstRowLastColumn="0" w:lastRowFirstColumn="0" w:lastRowLastColumn="0"/>
+              <w:rPr>
+                <w:lang w:val="en-US"/>
+              </w:rPr>
+            </w:pPr>
+            <w:r>
+              <w:rPr>
+                <w:lang w:val="en-US"/>
+              </w:rPr>
+              <w:t>404 – Not Found</w:t>
+            </w:r>
+          </w:p>
+          <w:p>
+            <w:pPr>
+              <w:cnfStyle w:val="000000000000" w:firstRow="0" w:lastRow="0" w:firstColumn="0" w:lastColumn="0" w:oddVBand="0" w:evenVBand="0" w:oddHBand="0" w:evenHBand="0" w:firstRowFirstColumn="0" w:firstRowLastColumn="0" w:lastRowFirstColumn="0" w:lastRowLastColumn="0"/>
+              <w:rPr>
+                <w:lang w:val="en-US"/>
+              </w:rPr>
+            </w:pPr>
+            <w:r>
+              <w:rPr>
+                <w:lang w:val="en-US"/>
+              </w:rPr>
+              <w:t>400 – Bad request</w:t>
+            </w:r>
+          </w:p>
+          <w:p>
+            <w:pPr>
+              <w:cnfStyle w:val="000000000000" w:firstRow="0" w:lastRow="0" w:firstColumn="0" w:lastColumn="0" w:oddVBand="0" w:evenVBand="0" w:oddHBand="0" w:evenHBand="0" w:firstRowFirstColumn="0" w:firstRowLastColumn="0" w:lastRowFirstColumn="0" w:lastRowLastColumn="0"/>
+              <w:rPr>
+                <w:lang w:val="en-US"/>
+              </w:rPr>
+            </w:pPr>
+            <w:r>
+              <w:rPr>
+                <w:lang w:val="en-US"/>
+              </w:rPr>
+              <w:t>500 – Internal Server Error</w:t>
+            </w:r>
+          </w:p>
+        </w:tc>
+      </w:tr>
+      <w:tr>
+        <w:trPr>
+          <w:cnfStyle w:val="000000100000" w:firstRow="0" w:lastRow="0" w:firstColumn="0" w:lastColumn="0" w:oddVBand="0" w:evenVBand="0" w:oddHBand="1" w:evenHBand="0" w:firstRowFirstColumn="0" w:firstRowLastColumn="0" w:lastRowFirstColumn="0" w:lastRowLastColumn="0"/>
+          <w:trHeight w:val="759"/>
+        </w:trPr>
+        <w:tc>
+          <w:tcPr>
+            <w:cnfStyle w:val="001000000000" w:firstRow="0" w:lastRow="0" w:firstColumn="1" w:lastColumn="0" w:oddVBand="0" w:evenVBand="0" w:oddHBand="0" w:evenHBand="0" w:firstRowFirstColumn="0" w:firstRowLastColumn="0" w:lastRowFirstColumn="0" w:lastRowLastColumn="0"/>
+            <w:tcW w:w="1007" w:type="dxa"/>
+          </w:tcPr>
+          <w:p>
+            <w:r>
+              <w:t>PUT</w:t>
+            </w:r>
+          </w:p>
+        </w:tc>
+        <w:tc>
+          <w:tcPr>
+            <w:tcW w:w="2674" w:type="dxa"/>
+          </w:tcPr>
+          <w:p>
+            <w:pPr>
+              <w:cnfStyle w:val="000000100000" w:firstRow="0" w:lastRow="0" w:firstColumn="0" w:lastColumn="0" w:oddVBand="0" w:evenVBand="0" w:oddHBand="1" w:evenHBand="0" w:firstRowFirstColumn="0" w:firstRowLastColumn="0" w:lastRowFirstColumn="0" w:lastRowLastColumn="0"/>
+            </w:pPr>
+            <w:r>
+              <w:t>/ofertas/id</w:t>
+            </w:r>
+          </w:p>
+        </w:tc>
+        <w:tc>
+          <w:tcPr>
+            <w:tcW w:w="1559" w:type="dxa"/>
+          </w:tcPr>
+          <w:p>
+            <w:pPr>
+              <w:cnfStyle w:val="000000100000" w:firstRow="0" w:lastRow="0" w:firstColumn="0" w:lastColumn="0" w:oddVBand="0" w:evenVBand="0" w:oddHBand="1" w:evenHBand="0" w:firstRowFirstColumn="0" w:firstRowLastColumn="0" w:lastRowFirstColumn="0" w:lastRowLastColumn="0"/>
+            </w:pPr>
+            <w:r>
+              <w:t xml:space="preserve">Modificación del campo de alumno asignado y del campo para verificar </w:t>
+            </w:r>
+            <w:r>
+              <w:lastRenderedPageBreak/>
+              <w:t>si la oferta esta asignada</w:t>
+            </w:r>
+          </w:p>
+        </w:tc>
+        <w:tc>
+          <w:tcPr>
+            <w:tcW w:w="851" w:type="dxa"/>
+          </w:tcPr>
+          <w:p>
+            <w:pPr>
+              <w:cnfStyle w:val="000000100000" w:firstRow="0" w:lastRow="0" w:firstColumn="0" w:lastColumn="0" w:oddVBand="0" w:evenVBand="0" w:oddHBand="1" w:evenHBand="0" w:firstRowFirstColumn="0" w:firstRowLastColumn="0" w:lastRowFirstColumn="0" w:lastRowLastColumn="0"/>
+            </w:pPr>
+            <w:r>
+              <w:lastRenderedPageBreak/>
+              <w:t>JSON</w:t>
+            </w:r>
+          </w:p>
+        </w:tc>
+        <w:tc>
+          <w:tcPr>
+            <w:tcW w:w="1134" w:type="dxa"/>
+          </w:tcPr>
+          <w:p>
+            <w:pPr>
+              <w:cnfStyle w:val="000000100000" w:firstRow="0" w:lastRow="0" w:firstColumn="0" w:lastColumn="0" w:oddVBand="0" w:evenVBand="0" w:oddHBand="1" w:evenHBand="0" w:firstRowFirstColumn="0" w:firstRowLastColumn="0" w:lastRowFirstColumn="0" w:lastRowLastColumn="0"/>
+            </w:pPr>
+            <w:r>
+              <w:t>Atributo alumno y asignado de una oferta</w:t>
+            </w:r>
+          </w:p>
+        </w:tc>
+        <w:tc>
+          <w:tcPr>
+            <w:tcW w:w="1842" w:type="dxa"/>
+          </w:tcPr>
+          <w:p>
+            <w:pPr>
+              <w:cnfStyle w:val="000000100000" w:firstRow="0" w:lastRow="0" w:firstColumn="0" w:lastColumn="0" w:oddVBand="0" w:evenVBand="0" w:oddHBand="1" w:evenHBand="0" w:firstRowFirstColumn="0" w:firstRowLastColumn="0" w:lastRowFirstColumn="0" w:lastRowLastColumn="0"/>
+              <w:rPr>
+                <w:lang w:val="en-US"/>
+              </w:rPr>
+            </w:pPr>
+            <w:r>
+              <w:rPr>
+                <w:lang w:val="en-US"/>
+              </w:rPr>
+              <w:t>200 – OK</w:t>
+            </w:r>
+          </w:p>
+          <w:p>
+            <w:pPr>
+              <w:cnfStyle w:val="000000100000" w:firstRow="0" w:lastRow="0" w:firstColumn="0" w:lastColumn="0" w:oddVBand="0" w:evenVBand="0" w:oddHBand="1" w:evenHBand="0" w:firstRowFirstColumn="0" w:firstRowLastColumn="0" w:lastRowFirstColumn="0" w:lastRowLastColumn="0"/>
+              <w:rPr>
+                <w:lang w:val="en-US"/>
+              </w:rPr>
+            </w:pPr>
+            <w:r>
+              <w:rPr>
+                <w:lang w:val="en-US"/>
+              </w:rPr>
+              <w:t>404 – Not Found</w:t>
+            </w:r>
+          </w:p>
+          <w:p>
+            <w:pPr>
+              <w:cnfStyle w:val="000000100000" w:firstRow="0" w:lastRow="0" w:firstColumn="0" w:lastColumn="0" w:oddVBand="0" w:evenVBand="0" w:oddHBand="1" w:evenHBand="0" w:firstRowFirstColumn="0" w:firstRowLastColumn="0" w:lastRowFirstColumn="0" w:lastRowLastColumn="0"/>
+              <w:rPr>
+                <w:lang w:val="en-US"/>
+              </w:rPr>
+            </w:pPr>
+            <w:r>
+              <w:rPr>
+                <w:lang w:val="en-US"/>
+              </w:rPr>
+              <w:t>400 – Bad request</w:t>
+            </w:r>
+          </w:p>
+          <w:p>
+            <w:pPr>
+              <w:cnfStyle w:val="000000100000" w:firstRow="0" w:lastRow="0" w:firstColumn="0" w:lastColumn="0" w:oddVBand="0" w:evenVBand="0" w:oddHBand="1" w:evenHBand="0" w:firstRowFirstColumn="0" w:firstRowLastColumn="0" w:lastRowFirstColumn="0" w:lastRowLastColumn="0"/>
+              <w:rPr>
+                <w:lang w:val="en-US"/>
+              </w:rPr>
+            </w:pPr>
+            <w:r>
+              <w:rPr>
+                <w:lang w:val="en-US"/>
+              </w:rPr>
+              <w:t>500 – Internal</w:t>
+            </w:r>
+          </w:p>
+        </w:tc>
+      </w:tr>
+      <w:tr>
+        <w:trPr>
+          <w:trHeight w:val="759"/>
+        </w:trPr>
+        <w:tc>
+          <w:tcPr>
+            <w:cnfStyle w:val="001000000000" w:firstRow="0" w:lastRow="0" w:firstColumn="1" w:lastColumn="0" w:oddVBand="0" w:evenVBand="0" w:oddHBand="0" w:evenHBand="0" w:firstRowFirstColumn="0" w:firstRowLastColumn="0" w:lastRowFirstColumn="0" w:lastRowLastColumn="0"/>
+            <w:tcW w:w="1007" w:type="dxa"/>
+          </w:tcPr>
+          <w:p>
+            <w:r>
+              <w:t>DELETE</w:t>
+            </w:r>
+          </w:p>
+        </w:tc>
+        <w:tc>
+          <w:tcPr>
+            <w:tcW w:w="2674" w:type="dxa"/>
+          </w:tcPr>
+          <w:p>
+            <w:pPr>
+              <w:cnfStyle w:val="000000000000" w:firstRow="0" w:lastRow="0" w:firstColumn="0" w:lastColumn="0" w:oddVBand="0" w:evenVBand="0" w:oddHBand="0" w:evenHBand="0" w:firstRowFirstColumn="0" w:firstRowLastColumn="0" w:lastRowFirstColumn="0" w:lastRowLastColumn="0"/>
+            </w:pPr>
+            <w:r>
+              <w:t>-</w:t>
+            </w:r>
+          </w:p>
+        </w:tc>
+        <w:tc>
+          <w:tcPr>
+            <w:tcW w:w="1559" w:type="dxa"/>
+          </w:tcPr>
+          <w:p>
+            <w:pPr>
+              <w:cnfStyle w:val="000000000000" w:firstRow="0" w:lastRow="0" w:firstColumn="0" w:lastColumn="0" w:oddVBand="0" w:evenVBand="0" w:oddHBand="0" w:evenHBand="0" w:firstRowFirstColumn="0" w:firstRowLastColumn="0" w:lastRowFirstColumn="0" w:lastRowLastColumn="0"/>
+            </w:pPr>
+            <w:r>
+              <w:t>-</w:t>
+            </w:r>
+          </w:p>
+        </w:tc>
+        <w:tc>
+          <w:tcPr>
+            <w:tcW w:w="851" w:type="dxa"/>
+          </w:tcPr>
+          <w:p>
+            <w:pPr>
+              <w:cnfStyle w:val="000000000000" w:firstRow="0" w:lastRow="0" w:firstColumn="0" w:lastColumn="0" w:oddVBand="0" w:evenVBand="0" w:oddHBand="0" w:evenHBand="0" w:firstRowFirstColumn="0" w:firstRowLastColumn="0" w:lastRowFirstColumn="0" w:lastRowLastColumn="0"/>
+            </w:pPr>
+            <w:r>
+              <w:t>-</w:t>
+            </w:r>
+          </w:p>
+        </w:tc>
+        <w:tc>
+          <w:tcPr>
+            <w:tcW w:w="1134" w:type="dxa"/>
+          </w:tcPr>
+          <w:p>
+            <w:pPr>
+              <w:cnfStyle w:val="000000000000" w:firstRow="0" w:lastRow="0" w:firstColumn="0" w:lastColumn="0" w:oddVBand="0" w:evenVBand="0" w:oddHBand="0" w:evenHBand="0" w:firstRowFirstColumn="0" w:firstRowLastColumn="0" w:lastRowFirstColumn="0" w:lastRowLastColumn="0"/>
+            </w:pPr>
+            <w:r>
+              <w:t>-</w:t>
+            </w:r>
+          </w:p>
+        </w:tc>
+        <w:tc>
+          <w:tcPr>
+            <w:tcW w:w="1842" w:type="dxa"/>
+          </w:tcPr>
+          <w:p>
+            <w:pPr>
+              <w:cnfStyle w:val="000000000000" w:firstRow="0" w:lastRow="0" w:firstColumn="0" w:lastColumn="0" w:oddVBand="0" w:evenVBand="0" w:oddHBand="0" w:evenHBand="0" w:firstRowFirstColumn="0" w:firstRowLastColumn="0" w:lastRowFirstColumn="0" w:lastRowLastColumn="0"/>
+              <w:rPr>
+                <w:lang w:val="en-US"/>
+              </w:rPr>
+            </w:pPr>
+            <w:r>
+              <w:rPr>
+                <w:lang w:val="en-US"/>
+              </w:rPr>
+              <w:t xml:space="preserve"> </w:t>
+            </w:r>
+            <w:r>
+              <w:t xml:space="preserve">405 – </w:t>
+            </w:r>
+            <w:proofErr w:type="spellStart"/>
+            <w:r>
+              <w:t>Method</w:t>
+            </w:r>
+            <w:proofErr w:type="spellEnd"/>
+            <w:r>
+              <w:t xml:space="preserve"> </w:t>
+            </w:r>
+            <w:proofErr w:type="spellStart"/>
+            <w:r>
+              <w:t>not</w:t>
+            </w:r>
+            <w:proofErr w:type="spellEnd"/>
+            <w:r>
+              <w:t xml:space="preserve"> </w:t>
+            </w:r>
+            <w:proofErr w:type="spellStart"/>
+            <w:r>
+              <w:t>Allowed</w:t>
+            </w:r>
+            <w:proofErr w:type="spellEnd"/>
+          </w:p>
+        </w:tc>
+      </w:tr>
+      <w:tr>
+        <w:trPr>
+          <w:cnfStyle w:val="000000100000" w:firstRow="0" w:lastRow="0" w:firstColumn="0" w:lastColumn="0" w:oddVBand="0" w:evenVBand="0" w:oddHBand="1" w:evenHBand="0" w:firstRowFirstColumn="0" w:firstRowLastColumn="0" w:lastRowFirstColumn="0" w:lastRowLastColumn="0"/>
+          <w:trHeight w:val="759"/>
+        </w:trPr>
+        <w:tc>
+          <w:tcPr>
+            <w:cnfStyle w:val="001000000000" w:firstRow="0" w:lastRow="0" w:firstColumn="1" w:lastColumn="0" w:oddVBand="0" w:evenVBand="0" w:oddHBand="0" w:evenHBand="0" w:firstRowFirstColumn="0" w:firstRowLastColumn="0" w:lastRowFirstColumn="0" w:lastRowLastColumn="0"/>
+            <w:tcW w:w="1007" w:type="dxa"/>
+          </w:tcPr>
+          <w:p>
+            <w:r>
+              <w:t>PATCH</w:t>
+            </w:r>
+          </w:p>
+        </w:tc>
+        <w:tc>
+          <w:tcPr>
+            <w:tcW w:w="2674" w:type="dxa"/>
+          </w:tcPr>
+          <w:p>
+            <w:pPr>
+              <w:cnfStyle w:val="000000100000" w:firstRow="0" w:lastRow="0" w:firstColumn="0" w:lastColumn="0" w:oddVBand="0" w:evenVBand="0" w:oddHBand="1" w:evenHBand="0" w:firstRowFirstColumn="0" w:firstRowLastColumn="0" w:lastRowFirstColumn="0" w:lastRowLastColumn="0"/>
+            </w:pPr>
+            <w:r>
+              <w:t>-</w:t>
+            </w:r>
+          </w:p>
+        </w:tc>
+        <w:tc>
+          <w:tcPr>
+            <w:tcW w:w="1559" w:type="dxa"/>
+          </w:tcPr>
+          <w:p>
+            <w:pPr>
+              <w:cnfStyle w:val="000000100000" w:firstRow="0" w:lastRow="0" w:firstColumn="0" w:lastColumn="0" w:oddVBand="0" w:evenVBand="0" w:oddHBand="1" w:evenHBand="0" w:firstRowFirstColumn="0" w:firstRowLastColumn="0" w:lastRowFirstColumn="0" w:lastRowLastColumn="0"/>
+            </w:pPr>
+            <w:r>
+              <w:t>-</w:t>
+            </w:r>
+          </w:p>
+        </w:tc>
+        <w:tc>
+          <w:tcPr>
+            <w:tcW w:w="851" w:type="dxa"/>
+          </w:tcPr>
+          <w:p>
+            <w:pPr>
+              <w:cnfStyle w:val="000000100000" w:firstRow="0" w:lastRow="0" w:firstColumn="0" w:lastColumn="0" w:oddVBand="0" w:evenVBand="0" w:oddHBand="1" w:evenHBand="0" w:firstRowFirstColumn="0" w:firstRowLastColumn="0" w:lastRowFirstColumn="0" w:lastRowLastColumn="0"/>
+            </w:pPr>
+            <w:r>
+              <w:t>-</w:t>
+            </w:r>
+          </w:p>
+        </w:tc>
+        <w:tc>
+          <w:tcPr>
+            <w:tcW w:w="1134" w:type="dxa"/>
+          </w:tcPr>
+          <w:p>
+            <w:pPr>
+              <w:cnfStyle w:val="000000100000" w:firstRow="0" w:lastRow="0" w:firstColumn="0" w:lastColumn="0" w:oddVBand="0" w:evenVBand="0" w:oddHBand="1" w:evenHBand="0" w:firstRowFirstColumn="0" w:firstRowLastColumn="0" w:lastRowFirstColumn="0" w:lastRowLastColumn="0"/>
+            </w:pPr>
+            <w:r>
+              <w:t>-</w:t>
+            </w:r>
+          </w:p>
+        </w:tc>
+        <w:tc>
+          <w:tcPr>
+            <w:tcW w:w="1842" w:type="dxa"/>
+          </w:tcPr>
+          <w:p>
+            <w:pPr>
+              <w:cnfStyle w:val="000000100000" w:firstRow="0" w:lastRow="0" w:firstColumn="0" w:lastColumn="0" w:oddVBand="0" w:evenVBand="0" w:oddHBand="1" w:evenHBand="0" w:firstRowFirstColumn="0" w:firstRowLastColumn="0" w:lastRowFirstColumn="0" w:lastRowLastColumn="0"/>
+            </w:pPr>
+            <w:r>
+              <w:t xml:space="preserve">405 – </w:t>
+            </w:r>
+            <w:proofErr w:type="spellStart"/>
+            <w:r>
+              <w:t>Method</w:t>
+            </w:r>
+            <w:proofErr w:type="spellEnd"/>
+            <w:r>
+              <w:t xml:space="preserve"> </w:t>
+            </w:r>
+            <w:proofErr w:type="spellStart"/>
+            <w:r>
+              <w:t>not</w:t>
+            </w:r>
+            <w:proofErr w:type="spellEnd"/>
+            <w:r>
+              <w:t xml:space="preserve"> </w:t>
+            </w:r>
+            <w:proofErr w:type="spellStart"/>
+            <w:r>
+              <w:t>Allowed</w:t>
+            </w:r>
+            <w:proofErr w:type="spellEnd"/>
+          </w:p>
+        </w:tc>
+      </w:tr>
+    </w:tbl>
+    <w:p>
+      <w:pPr>
+        <w:jc w:val="center"/>
+        <w:rPr>
+          <w:i/>
+          <w:iCs/>
+        </w:rPr>
+      </w:pPr>
+      <w:r>
+        <w:rPr>
+          <w:i/>
+          <w:iCs/>
+        </w:rPr>
+        <w:t xml:space="preserve">Tabla </w:t>
+      </w:r>
+      <w:r>
+        <w:rPr>
+          <w:i/>
+          <w:iCs/>
+        </w:rPr>
+        <w:t>8</w:t>
+      </w:r>
+      <w:r>
+        <w:rPr>
+          <w:i/>
+          <w:iCs/>
+        </w:rPr>
+        <w:t>: Recurso /</w:t>
+      </w:r>
+      <w:r>
+        <w:rPr>
+          <w:i/>
+          <w:iCs/>
+        </w:rPr>
+        <w:t>ofertas</w:t>
+      </w:r>
+      <w:r>
+        <w:rPr>
+          <w:i/>
+          <w:iCs/>
+        </w:rPr>
+        <w:t>/id</w:t>
+      </w:r>
+    </w:p>
     <w:p>
       <w:pPr>
         <w:pStyle w:val="Ttulo3"/>
@@ -16341,7 +17044,6 @@
       </w:pPr>
       <w:bookmarkStart w:id="43" w:name="_Toc106906184"/>
       <w:r>
-        <w:lastRenderedPageBreak/>
         <w:t xml:space="preserve">Diseño del </w:t>
       </w:r>
       <w:proofErr w:type="spellStart"/>
@@ -16384,6 +17086,7 @@
       </w:pPr>
       <w:bookmarkStart w:id="45" w:name="_Toc106906186"/>
       <w:r>
+        <w:lastRenderedPageBreak/>
         <w:t>Modelo de clases de diseño</w:t>
       </w:r>
       <w:bookmarkEnd w:id="45"/>
@@ -16590,7 +17293,6 @@
       </w:pPr>
       <w:bookmarkStart w:id="48" w:name="_Toc106906189"/>
       <w:r>
-        <w:lastRenderedPageBreak/>
         <w:t>Diagrama de infraestructuras de nivel 3</w:t>
       </w:r>
       <w:bookmarkEnd w:id="48"/>
@@ -16699,6 +17401,7 @@
     <w:p>
       <w:proofErr w:type="spellStart"/>
       <w:r>
+        <w:lastRenderedPageBreak/>
         <w:t>Xxx</w:t>
       </w:r>
       <w:proofErr w:type="spellEnd"/>
@@ -17157,7 +17860,11 @@
         <w:t>8</w:t>
       </w:r>
       <w:r>
-        <w:t>) que es la unión de la matriz de ofertas asignadas y la matriz de ofertas nuevas.</w:t>
+        <w:t xml:space="preserve">) que es la unión de la matriz de ofertas </w:t>
+      </w:r>
+      <w:r>
+        <w:lastRenderedPageBreak/>
+        <w:t>asignadas y la matriz de ofertas nuevas.</w:t>
       </w:r>
       <w:r>
         <w:t xml:space="preserve"> </w:t>
@@ -17172,11 +17879,7 @@
         <w:t xml:space="preserve"> </w:t>
       </w:r>
       <w:r>
-        <w:t xml:space="preserve">las variables (columnas) no </w:t>
-      </w:r>
-      <w:r>
-        <w:lastRenderedPageBreak/>
-        <w:t xml:space="preserve">relevantes y se obtiene una matriz </w:t>
+        <w:t xml:space="preserve">las variables (columnas) no relevantes y se obtiene una matriz </w:t>
       </w:r>
       <w:r>
         <w:t xml:space="preserve">de ofertas </w:t>
@@ -23287,7 +23990,7 @@
         <w:rFonts w:ascii="Symbol" w:hAnsi="Symbol" w:hint="default"/>
       </w:rPr>
     </w:lvl>
-    <w:lvl w:ilvl="2" w:tplc="0C0A0005" w:tentative="1">
+    <w:lvl w:ilvl="2" w:tplc="0C0A0005">
       <w:start w:val="1"/>
       <w:numFmt w:val="bullet"/>
       <w:lvlText w:val=""/>

</xml_diff>